<commit_message>
CHG: Info about Crystal added
</commit_message>
<xml_diff>
--- a/Literatur/Informationssammlung.docx
+++ b/Literatur/Informationssammlung.docx
@@ -2880,8 +2880,14 @@
           <w:ilvl w:val="0"/>
           <w:numId w:val="2"/>
         </w:numPr>
-      </w:pPr>
-      <w:r>
+        <w:rPr>
+          <w:b/>
+        </w:rPr>
+      </w:pPr>
+      <w:r>
+        <w:rPr>
+          <w:b/>
+        </w:rPr>
         <w:t>Arbeitseinheiten (S.103)</w:t>
       </w:r>
     </w:p>
@@ -3468,16 +3474,1304 @@
         <w:t>Stolpersteine (S.179)</w:t>
       </w:r>
     </w:p>
-    <w:p>
-      <w:pPr>
-        <w:pStyle w:val="Listenabsatz"/>
-        <w:numPr>
-          <w:ilvl w:val="1"/>
-          <w:numId w:val="2"/>
+    <w:p/>
+    <w:p>
+      <w:pPr>
+        <w:pStyle w:val="berschrift1"/>
+        <w:numPr>
+          <w:ilvl w:val="0"/>
+          <w:numId w:val="1"/>
+        </w:numPr>
+      </w:pPr>
+      <w:r>
+        <w:t>Crystal Clear</w:t>
+      </w:r>
+    </w:p>
+    <w:p>
+      <w:pPr>
+        <w:pStyle w:val="berschrift2"/>
+        <w:numPr>
+          <w:ilvl w:val="1"/>
+          <w:numId w:val="1"/>
+        </w:numPr>
+      </w:pPr>
+      <w:r>
+        <w:t xml:space="preserve"> Crystal Clear – Alistair </w:t>
+      </w:r>
+      <w:proofErr w:type="spellStart"/>
+      <w:r>
+        <w:t>Cockburn</w:t>
+      </w:r>
+      <w:proofErr w:type="spellEnd"/>
+    </w:p>
+    <w:p>
+      <w:pPr>
+        <w:pStyle w:val="Listenabsatz"/>
+        <w:numPr>
+          <w:ilvl w:val="0"/>
+          <w:numId w:val="5"/>
+        </w:numPr>
+        <w:rPr>
+          <w:b/>
+        </w:rPr>
+      </w:pPr>
+      <w:r>
+        <w:rPr>
+          <w:b/>
+        </w:rPr>
+        <w:t>Crystal Family</w:t>
+      </w:r>
+    </w:p>
+    <w:p>
+      <w:pPr>
+        <w:pStyle w:val="Listenabsatz"/>
+        <w:numPr>
+          <w:ilvl w:val="1"/>
+          <w:numId w:val="5"/>
+        </w:numPr>
+      </w:pPr>
+      <w:proofErr w:type="spellStart"/>
+      <w:r>
+        <w:t>Methodikfamilie</w:t>
+      </w:r>
+      <w:proofErr w:type="spellEnd"/>
+    </w:p>
+    <w:p>
+      <w:pPr>
+        <w:pStyle w:val="Listenabsatz"/>
+        <w:numPr>
+          <w:ilvl w:val="1"/>
+          <w:numId w:val="5"/>
+        </w:numPr>
+      </w:pPr>
+      <w:r>
+        <w:t>Charakterisierung nach Größe und Kritikalität</w:t>
+      </w:r>
+      <w:r>
+        <w:t xml:space="preserve"> </w:t>
+      </w:r>
+      <w:r>
+        <w:sym w:font="Wingdings" w:char="F0E0"/>
+      </w:r>
+      <w:r>
+        <w:t xml:space="preserve"> Farbe und Härtegrad</w:t>
+      </w:r>
+    </w:p>
+    <w:p>
+      <w:pPr>
+        <w:pStyle w:val="Listenabsatz"/>
+        <w:numPr>
+          <w:ilvl w:val="1"/>
+          <w:numId w:val="5"/>
+        </w:numPr>
+      </w:pPr>
+      <w:r>
+        <w:t>Nach Anzahl der Teammitglieder gegliedert</w:t>
+      </w:r>
+    </w:p>
+    <w:p>
+      <w:pPr>
+        <w:pStyle w:val="Listenabsatz"/>
+        <w:numPr>
+          <w:ilvl w:val="1"/>
+          <w:numId w:val="5"/>
+        </w:numPr>
+      </w:pPr>
+      <w:r>
+        <w:t>Angepasst an Projektart</w:t>
+      </w:r>
+    </w:p>
+    <w:p>
+      <w:pPr>
+        <w:pStyle w:val="Listenabsatz"/>
+        <w:numPr>
+          <w:ilvl w:val="1"/>
+          <w:numId w:val="5"/>
+        </w:numPr>
+      </w:pPr>
+      <w:r>
+        <w:t>Allgemeine Ziele:</w:t>
+      </w:r>
+    </w:p>
+    <w:p>
+      <w:pPr>
+        <w:pStyle w:val="Listenabsatz"/>
+        <w:numPr>
+          <w:ilvl w:val="2"/>
+          <w:numId w:val="5"/>
+        </w:numPr>
+      </w:pPr>
+      <w:r>
+        <w:t>Sicherheit über den Projektausgang</w:t>
+      </w:r>
+    </w:p>
+    <w:p>
+      <w:pPr>
+        <w:pStyle w:val="Listenabsatz"/>
+        <w:numPr>
+          <w:ilvl w:val="2"/>
+          <w:numId w:val="5"/>
+        </w:numPr>
+      </w:pPr>
+      <w:r>
+        <w:t>Effizienz in der Entwicklung</w:t>
+      </w:r>
+    </w:p>
+    <w:p>
+      <w:pPr>
+        <w:pStyle w:val="Listenabsatz"/>
+        <w:numPr>
+          <w:ilvl w:val="2"/>
+          <w:numId w:val="5"/>
+        </w:numPr>
+      </w:pPr>
+      <w:proofErr w:type="spellStart"/>
+      <w:r>
+        <w:t>Komfortabilität</w:t>
+      </w:r>
+      <w:proofErr w:type="spellEnd"/>
+      <w:r>
+        <w:t xml:space="preserve"> der Konventionen</w:t>
+      </w:r>
+    </w:p>
+    <w:p>
+      <w:pPr>
+        <w:pStyle w:val="Listenabsatz"/>
+        <w:numPr>
+          <w:ilvl w:val="1"/>
+          <w:numId w:val="5"/>
+        </w:numPr>
+      </w:pPr>
+      <w:r>
+        <w:t>Sicherheitsmerkmale:</w:t>
+      </w:r>
+    </w:p>
+    <w:p>
+      <w:pPr>
+        <w:pStyle w:val="Listenabsatz"/>
+        <w:numPr>
+          <w:ilvl w:val="2"/>
+          <w:numId w:val="5"/>
+        </w:numPr>
+        <w:rPr>
+          <w:i/>
+        </w:rPr>
+      </w:pPr>
+      <w:r>
+        <w:rPr>
+          <w:i/>
+        </w:rPr>
+        <w:t>Häufige Liefertermine für Zwischenergebnisse</w:t>
+      </w:r>
+    </w:p>
+    <w:p>
+      <w:pPr>
+        <w:pStyle w:val="Listenabsatz"/>
+        <w:numPr>
+          <w:ilvl w:val="2"/>
+          <w:numId w:val="5"/>
+        </w:numPr>
+        <w:rPr>
+          <w:i/>
+        </w:rPr>
+      </w:pPr>
+      <w:r>
+        <w:rPr>
+          <w:i/>
+        </w:rPr>
+        <w:t>Verbesserungen durch Reflexion</w:t>
+      </w:r>
+    </w:p>
+    <w:p>
+      <w:pPr>
+        <w:pStyle w:val="Listenabsatz"/>
+        <w:numPr>
+          <w:ilvl w:val="2"/>
+          <w:numId w:val="5"/>
+        </w:numPr>
+        <w:rPr>
+          <w:i/>
+        </w:rPr>
+      </w:pPr>
+      <w:r>
+        <w:rPr>
+          <w:i/>
+        </w:rPr>
+        <w:t>Enger Kommunikationsaustausch</w:t>
+      </w:r>
+    </w:p>
+    <w:p>
+      <w:pPr>
+        <w:pStyle w:val="Listenabsatz"/>
+        <w:numPr>
+          <w:ilvl w:val="2"/>
+          <w:numId w:val="5"/>
+        </w:numPr>
+        <w:rPr>
+          <w:i/>
+        </w:rPr>
+      </w:pPr>
+      <w:r>
+        <w:t>Persönliche Sicherheit (vertrauen)</w:t>
+      </w:r>
+    </w:p>
+    <w:p>
+      <w:pPr>
+        <w:pStyle w:val="Listenabsatz"/>
+        <w:numPr>
+          <w:ilvl w:val="2"/>
+          <w:numId w:val="5"/>
+        </w:numPr>
+        <w:rPr>
+          <w:i/>
+        </w:rPr>
+      </w:pPr>
+      <w:r>
+        <w:t>Schwerpunktbildung</w:t>
+      </w:r>
+    </w:p>
+    <w:p>
+      <w:pPr>
+        <w:pStyle w:val="Listenabsatz"/>
+        <w:numPr>
+          <w:ilvl w:val="2"/>
+          <w:numId w:val="5"/>
+        </w:numPr>
+        <w:rPr>
+          <w:i/>
+        </w:rPr>
+      </w:pPr>
+      <w:r>
+        <w:t>Einfach Kontaktaufnahme mit erfahrenen Anwendern</w:t>
+      </w:r>
+    </w:p>
+    <w:p>
+      <w:pPr>
+        <w:pStyle w:val="Listenabsatz"/>
+        <w:numPr>
+          <w:ilvl w:val="2"/>
+          <w:numId w:val="5"/>
+        </w:numPr>
+        <w:rPr>
+          <w:i/>
+        </w:rPr>
+      </w:pPr>
+      <w:r>
+        <w:t>Technische Ausstattung für automatische Tests, Konfigurationsmanagement und regelmäßige Einpassungen</w:t>
+      </w:r>
+    </w:p>
+    <w:p>
+      <w:pPr>
+        <w:pStyle w:val="Listenabsatz"/>
+        <w:numPr>
+          <w:ilvl w:val="1"/>
+          <w:numId w:val="5"/>
+        </w:numPr>
+        <w:rPr>
+          <w:i/>
+        </w:rPr>
+      </w:pPr>
+      <w:r>
+        <w:t>Crystal-Prinzipien:</w:t>
+      </w:r>
+    </w:p>
+    <w:p>
+      <w:pPr>
+        <w:pStyle w:val="Listenabsatz"/>
+        <w:numPr>
+          <w:ilvl w:val="2"/>
+          <w:numId w:val="5"/>
+        </w:numPr>
+        <w:rPr>
+          <w:i/>
+        </w:rPr>
+      </w:pPr>
+      <w:r>
+        <w:t>Detailierungsgrad der Dokumentation der Anforderungen, des Designs und der Planung hängt von den Projektumständen ab</w:t>
+      </w:r>
+    </w:p>
+    <w:p>
+      <w:pPr>
+        <w:pStyle w:val="Listenabsatz"/>
+        <w:numPr>
+          <w:ilvl w:val="2"/>
+          <w:numId w:val="5"/>
+        </w:numPr>
+        <w:rPr>
+          <w:i/>
+        </w:rPr>
+      </w:pPr>
+      <w:r>
+        <w:t>Kurze und ergiebige Kommunikationspfade</w:t>
+      </w:r>
+    </w:p>
+    <w:p>
+      <w:pPr>
+        <w:pStyle w:val="Listenabsatz"/>
+        <w:numPr>
+          <w:ilvl w:val="2"/>
+          <w:numId w:val="5"/>
+        </w:numPr>
+        <w:rPr>
+          <w:i/>
+        </w:rPr>
+      </w:pPr>
+      <w:r>
+        <w:t>Regelmäßige Abstimmung der Arbeitsgewohnheiten</w:t>
+      </w:r>
+    </w:p>
+    <w:p>
+      <w:pPr>
+        <w:pStyle w:val="Listenabsatz"/>
+        <w:numPr>
+          <w:ilvl w:val="1"/>
+          <w:numId w:val="5"/>
+        </w:numPr>
+        <w:rPr>
+          <w:i/>
+        </w:rPr>
+      </w:pPr>
+      <w:r>
+        <w:t xml:space="preserve">Zu Beginn eines Projektes wird eine grundlegende Methodik entsprechend des genetischen Codes gestaltet </w:t>
+      </w:r>
+      <w:r>
+        <w:sym w:font="Wingdings" w:char="F0E0"/>
+      </w:r>
+      <w:r>
+        <w:t xml:space="preserve"> im Verlauf des Projektes angepasst</w:t>
+      </w:r>
+    </w:p>
+    <w:p>
+      <w:pPr>
+        <w:pStyle w:val="Listenabsatz"/>
+        <w:numPr>
+          <w:ilvl w:val="1"/>
+          <w:numId w:val="5"/>
+        </w:numPr>
+        <w:rPr>
+          <w:i/>
+        </w:rPr>
+      </w:pPr>
+      <w:r>
+        <w:t xml:space="preserve">Crystal Clear: </w:t>
+      </w:r>
+    </w:p>
+    <w:p>
+      <w:pPr>
+        <w:pStyle w:val="Listenabsatz"/>
+        <w:numPr>
+          <w:ilvl w:val="2"/>
+          <w:numId w:val="5"/>
+        </w:numPr>
+        <w:rPr>
+          <w:i/>
+        </w:rPr>
+      </w:pPr>
+      <w:r>
+        <w:t xml:space="preserve">Optimierung von Crystal für kleine Teams </w:t>
+      </w:r>
+      <w:r>
+        <w:sym w:font="Wingdings" w:char="F0E0"/>
+      </w:r>
+      <w:r>
+        <w:t xml:space="preserve"> osmotische Kommunikation</w:t>
+      </w:r>
+    </w:p>
+    <w:p>
+      <w:pPr>
+        <w:pStyle w:val="Listenabsatz"/>
+        <w:numPr>
+          <w:ilvl w:val="2"/>
+          <w:numId w:val="5"/>
+        </w:numPr>
+        <w:rPr>
+          <w:i/>
+        </w:rPr>
+      </w:pPr>
+      <w:r>
+        <w:t xml:space="preserve">Nicht vollständig festgeschrieben </w:t>
+      </w:r>
+      <w:r>
+        <w:sym w:font="Wingdings" w:char="F0E0"/>
+      </w:r>
+      <w:r>
+        <w:t xml:space="preserve"> eher Empfehlungen </w:t>
+      </w:r>
+      <w:r>
+        <w:sym w:font="Wingdings" w:char="F0E0"/>
+      </w:r>
+      <w:r>
+        <w:t xml:space="preserve"> kann selbst entscheiden, was man nutzt</w:t>
+      </w:r>
+    </w:p>
+    <w:p>
+      <w:pPr>
+        <w:pStyle w:val="Listenabsatz"/>
+        <w:numPr>
+          <w:ilvl w:val="2"/>
+          <w:numId w:val="5"/>
+        </w:numPr>
+        <w:rPr>
+          <w:i/>
+        </w:rPr>
+      </w:pPr>
+      <w:r>
+        <w:t>Ähnlich zu XP jedoch weniger fordernd</w:t>
+      </w:r>
+    </w:p>
+    <w:p>
+      <w:pPr>
+        <w:pStyle w:val="Listenabsatz"/>
+        <w:numPr>
+          <w:ilvl w:val="0"/>
+          <w:numId w:val="5"/>
+        </w:numPr>
+        <w:rPr>
+          <w:b/>
+        </w:rPr>
+      </w:pPr>
+      <w:r>
+        <w:rPr>
+          <w:b/>
+        </w:rPr>
+        <w:t>Eigenschaften</w:t>
+      </w:r>
+    </w:p>
+    <w:p>
+      <w:pPr>
+        <w:pStyle w:val="Listenabsatz"/>
+        <w:numPr>
+          <w:ilvl w:val="1"/>
+          <w:numId w:val="5"/>
+        </w:numPr>
+        <w:rPr>
+          <w:b/>
+        </w:rPr>
+      </w:pPr>
+      <w:r>
+        <w:t>Regelmäßige Lieferungen</w:t>
+      </w:r>
+    </w:p>
+    <w:p>
+      <w:pPr>
+        <w:pStyle w:val="Listenabsatz"/>
+        <w:numPr>
+          <w:ilvl w:val="2"/>
+          <w:numId w:val="5"/>
+        </w:numPr>
+        <w:rPr>
+          <w:b/>
+        </w:rPr>
+      </w:pPr>
+      <w:r>
+        <w:t>Vorteile:</w:t>
+      </w:r>
+    </w:p>
+    <w:p>
+      <w:pPr>
+        <w:pStyle w:val="Listenabsatz"/>
+        <w:numPr>
+          <w:ilvl w:val="3"/>
+          <w:numId w:val="5"/>
+        </w:numPr>
+        <w:rPr>
+          <w:b/>
+        </w:rPr>
+      </w:pPr>
+      <w:r>
+        <w:lastRenderedPageBreak/>
+        <w:t>Feedback für Endanwender über Fortschritt</w:t>
+      </w:r>
+    </w:p>
+    <w:p>
+      <w:pPr>
+        <w:pStyle w:val="Listenabsatz"/>
+        <w:numPr>
+          <w:ilvl w:val="3"/>
+          <w:numId w:val="5"/>
+        </w:numPr>
+        <w:rPr>
+          <w:b/>
+        </w:rPr>
+      </w:pPr>
+      <w:r>
+        <w:t>Anpassung der Anforderungen</w:t>
+      </w:r>
+    </w:p>
+    <w:p>
+      <w:pPr>
+        <w:pStyle w:val="Listenabsatz"/>
+        <w:numPr>
+          <w:ilvl w:val="3"/>
+          <w:numId w:val="5"/>
+        </w:numPr>
+        <w:rPr>
+          <w:b/>
+        </w:rPr>
+      </w:pPr>
+      <w:r>
+        <w:t>Feedback für Entwickler</w:t>
+      </w:r>
+    </w:p>
+    <w:p>
+      <w:pPr>
+        <w:pStyle w:val="Listenabsatz"/>
+        <w:numPr>
+          <w:ilvl w:val="3"/>
+          <w:numId w:val="5"/>
+        </w:numPr>
+        <w:rPr>
+          <w:b/>
+        </w:rPr>
+      </w:pPr>
+      <w:r>
+        <w:t>Prozess verbessern</w:t>
+      </w:r>
+    </w:p>
+    <w:p>
+      <w:pPr>
+        <w:pStyle w:val="Listenabsatz"/>
+        <w:numPr>
+          <w:ilvl w:val="1"/>
+          <w:numId w:val="5"/>
+        </w:numPr>
+        <w:rPr>
+          <w:b/>
+        </w:rPr>
+      </w:pPr>
+      <w:r>
+        <w:t>Reflektierte Verbesserungen</w:t>
+      </w:r>
+    </w:p>
+    <w:p>
+      <w:pPr>
+        <w:pStyle w:val="Listenabsatz"/>
+        <w:numPr>
+          <w:ilvl w:val="2"/>
+          <w:numId w:val="5"/>
+        </w:numPr>
+        <w:rPr>
+          <w:b/>
+        </w:rPr>
+      </w:pPr>
+      <w:r>
+        <w:t xml:space="preserve">Abstimmungen zur Verbesserung der Arbeitsweise </w:t>
+      </w:r>
+      <w:r>
+        <w:sym w:font="Wingdings" w:char="F0E0"/>
+      </w:r>
+      <w:r>
+        <w:t xml:space="preserve"> Crystal Clear stellt viele Techniken optional zur Verfügung</w:t>
+      </w:r>
+    </w:p>
+    <w:p>
+      <w:pPr>
+        <w:pStyle w:val="Listenabsatz"/>
+        <w:numPr>
+          <w:ilvl w:val="2"/>
+          <w:numId w:val="5"/>
+        </w:numPr>
+        <w:rPr>
+          <w:b/>
+        </w:rPr>
+      </w:pPr>
+      <w:r>
+        <w:t xml:space="preserve">Experimentieren </w:t>
+      </w:r>
+      <w:r>
+        <w:sym w:font="Wingdings" w:char="F0E0"/>
+      </w:r>
+      <w:r>
+        <w:t xml:space="preserve"> neue Dinge ausprobieren</w:t>
+      </w:r>
+    </w:p>
+    <w:p>
+      <w:pPr>
+        <w:pStyle w:val="Listenabsatz"/>
+        <w:numPr>
+          <w:ilvl w:val="2"/>
+          <w:numId w:val="5"/>
+        </w:numPr>
+      </w:pPr>
+      <w:r>
+        <w:t>Effektivstes Arbeitsweise finden</w:t>
+      </w:r>
+    </w:p>
+    <w:p>
+      <w:pPr>
+        <w:pStyle w:val="Listenabsatz"/>
+        <w:numPr>
+          <w:ilvl w:val="2"/>
+          <w:numId w:val="5"/>
+        </w:numPr>
+      </w:pPr>
+      <w:r>
+        <w:t>Regelmäßig</w:t>
+      </w:r>
+    </w:p>
+    <w:p>
+      <w:pPr>
+        <w:pStyle w:val="Listenabsatz"/>
+        <w:numPr>
+          <w:ilvl w:val="1"/>
+          <w:numId w:val="5"/>
+        </w:numPr>
+      </w:pPr>
+      <w:r>
+        <w:t>Osmotische Kommunikation</w:t>
+      </w:r>
+    </w:p>
+    <w:p>
+      <w:pPr>
+        <w:pStyle w:val="Listenabsatz"/>
+        <w:numPr>
+          <w:ilvl w:val="2"/>
+          <w:numId w:val="5"/>
+        </w:numPr>
+      </w:pPr>
+      <w:r>
+        <w:t>Komplettes Team in einem Raum</w:t>
+      </w:r>
+    </w:p>
+    <w:p>
+      <w:pPr>
+        <w:pStyle w:val="Listenabsatz"/>
+        <w:numPr>
+          <w:ilvl w:val="2"/>
+          <w:numId w:val="5"/>
+        </w:numPr>
+      </w:pPr>
+      <w:r>
+        <w:t>Aufnahme der Informationen im Hintergrund</w:t>
+      </w:r>
+    </w:p>
+    <w:p>
+      <w:pPr>
+        <w:pStyle w:val="Listenabsatz"/>
+        <w:numPr>
+          <w:ilvl w:val="2"/>
+          <w:numId w:val="5"/>
+        </w:numPr>
+      </w:pPr>
+      <w:r>
+        <w:t>Sehr viel Feedback</w:t>
+      </w:r>
+    </w:p>
+    <w:p>
+      <w:pPr>
+        <w:pStyle w:val="Listenabsatz"/>
+        <w:numPr>
+          <w:ilvl w:val="2"/>
+          <w:numId w:val="5"/>
+        </w:numPr>
+      </w:pPr>
+      <w:r>
+        <w:t>Großer Grad an Nähe</w:t>
+      </w:r>
+    </w:p>
+    <w:p>
+      <w:pPr>
+        <w:pStyle w:val="Listenabsatz"/>
+        <w:numPr>
+          <w:ilvl w:val="1"/>
+          <w:numId w:val="5"/>
+        </w:numPr>
+      </w:pPr>
+      <w:r>
+        <w:t>Persönliche Sicherheit</w:t>
+      </w:r>
+    </w:p>
+    <w:p>
+      <w:pPr>
+        <w:pStyle w:val="Listenabsatz"/>
+        <w:numPr>
+          <w:ilvl w:val="2"/>
+          <w:numId w:val="5"/>
+        </w:numPr>
+      </w:pPr>
+      <w:r>
+        <w:t>Vertrauen aufbauen</w:t>
+      </w:r>
+    </w:p>
+    <w:p>
+      <w:pPr>
+        <w:pStyle w:val="Listenabsatz"/>
+        <w:numPr>
+          <w:ilvl w:val="2"/>
+          <w:numId w:val="5"/>
+        </w:numPr>
+      </w:pPr>
+      <w:r>
+        <w:t>Schwächen zugeben und erkennen</w:t>
+      </w:r>
+    </w:p>
+    <w:p>
+      <w:pPr>
+        <w:pStyle w:val="Listenabsatz"/>
+        <w:numPr>
+          <w:ilvl w:val="2"/>
+          <w:numId w:val="5"/>
+        </w:numPr>
+      </w:pPr>
+      <w:r>
+        <w:t>Keine Angst vor Konfrontation</w:t>
+      </w:r>
+    </w:p>
+    <w:p>
+      <w:pPr>
+        <w:pStyle w:val="Listenabsatz"/>
+        <w:numPr>
+          <w:ilvl w:val="2"/>
+          <w:numId w:val="5"/>
+        </w:numPr>
+      </w:pPr>
+      <w:r>
+        <w:t>Freundlichkeit</w:t>
+      </w:r>
+    </w:p>
+    <w:p>
+      <w:pPr>
+        <w:pStyle w:val="Listenabsatz"/>
+        <w:numPr>
+          <w:ilvl w:val="1"/>
+          <w:numId w:val="5"/>
+        </w:numPr>
+      </w:pPr>
+      <w:r>
+        <w:t>Schwerpunkte bilden</w:t>
+      </w:r>
+    </w:p>
+    <w:p>
+      <w:pPr>
+        <w:pStyle w:val="Listenabsatz"/>
+        <w:numPr>
+          <w:ilvl w:val="2"/>
+          <w:numId w:val="5"/>
+        </w:numPr>
+      </w:pPr>
+      <w:r>
+        <w:t xml:space="preserve">Prioritäten setzen </w:t>
+      </w:r>
+      <w:r>
+        <w:sym w:font="Wingdings" w:char="F0E0"/>
+      </w:r>
+      <w:r>
+        <w:t xml:space="preserve"> Stellenwert der Aktivitäten für das Projekt</w:t>
+      </w:r>
+    </w:p>
+    <w:p>
+      <w:pPr>
+        <w:pStyle w:val="Listenabsatz"/>
+        <w:numPr>
+          <w:ilvl w:val="2"/>
+          <w:numId w:val="5"/>
+        </w:numPr>
+      </w:pPr>
+      <w:r>
+        <w:t>Höchstens an 1-2 Projekten arbeiten, sonst unproduktiv</w:t>
+      </w:r>
+    </w:p>
+    <w:p>
+      <w:pPr>
+        <w:pStyle w:val="Listenabsatz"/>
+        <w:numPr>
+          <w:ilvl w:val="2"/>
+          <w:numId w:val="5"/>
+        </w:numPr>
+      </w:pPr>
+      <w:r>
+        <w:t>Persönliche Schwerpunkte</w:t>
+      </w:r>
+    </w:p>
+    <w:p>
+      <w:pPr>
+        <w:pStyle w:val="Listenabsatz"/>
+        <w:numPr>
+          <w:ilvl w:val="2"/>
+          <w:numId w:val="5"/>
+        </w:numPr>
+      </w:pPr>
+      <w:r>
+        <w:t>Zulässige Zeiten für ablenkende Unterbrechungen definieren</w:t>
+      </w:r>
+    </w:p>
+    <w:p>
+      <w:pPr>
+        <w:pStyle w:val="Listenabsatz"/>
+        <w:numPr>
+          <w:ilvl w:val="1"/>
+          <w:numId w:val="5"/>
+        </w:numPr>
+      </w:pPr>
+      <w:r>
+        <w:t>Einfache Kontaktaufnahme mit Endanwendern</w:t>
+      </w:r>
+    </w:p>
+    <w:p>
+      <w:pPr>
+        <w:pStyle w:val="Listenabsatz"/>
+        <w:numPr>
+          <w:ilvl w:val="2"/>
+          <w:numId w:val="5"/>
+        </w:numPr>
+      </w:pPr>
+      <w:r>
+        <w:t>Direkter Kontakt</w:t>
+      </w:r>
+    </w:p>
+    <w:p>
+      <w:pPr>
+        <w:pStyle w:val="Listenabsatz"/>
+        <w:numPr>
+          <w:ilvl w:val="2"/>
+          <w:numId w:val="5"/>
+        </w:numPr>
+      </w:pPr>
+      <w:r>
+        <w:t>Wöchentliche Meetings mit dem Anwender</w:t>
+      </w:r>
+    </w:p>
+    <w:p>
+      <w:pPr>
+        <w:pStyle w:val="Listenabsatz"/>
+        <w:numPr>
+          <w:ilvl w:val="2"/>
+          <w:numId w:val="5"/>
+        </w:numPr>
+      </w:pPr>
+      <w:r>
+        <w:t>Anwender unmittelbar in das Team integrieren</w:t>
+      </w:r>
+    </w:p>
+    <w:p>
+      <w:pPr>
+        <w:pStyle w:val="Listenabsatz"/>
+        <w:numPr>
+          <w:ilvl w:val="2"/>
+          <w:numId w:val="5"/>
+        </w:numPr>
+      </w:pPr>
+      <w:r>
+        <w:t>Entwickler als Trainee beim Anwender arbeiten</w:t>
+      </w:r>
+    </w:p>
+    <w:p>
+      <w:pPr>
+        <w:pStyle w:val="Listenabsatz"/>
+        <w:numPr>
+          <w:ilvl w:val="2"/>
+          <w:numId w:val="5"/>
+        </w:numPr>
+      </w:pPr>
+      <w:r>
+        <w:t>Feedback</w:t>
+      </w:r>
+    </w:p>
+    <w:p>
+      <w:pPr>
+        <w:pStyle w:val="Listenabsatz"/>
+        <w:numPr>
+          <w:ilvl w:val="1"/>
+          <w:numId w:val="5"/>
+        </w:numPr>
+      </w:pPr>
+      <w:r>
+        <w:t>Technische Umgebung mit automatisierten Tests, Konfigurationsmanagement und regelmäßigen Integrationen</w:t>
+      </w:r>
+    </w:p>
+    <w:p>
+      <w:pPr>
+        <w:pStyle w:val="Listenabsatz"/>
+        <w:numPr>
+          <w:ilvl w:val="2"/>
+          <w:numId w:val="5"/>
+        </w:numPr>
+      </w:pPr>
+      <w:r>
+        <w:t>Tests:</w:t>
+      </w:r>
+    </w:p>
+    <w:p>
+      <w:pPr>
+        <w:pStyle w:val="Listenabsatz"/>
+        <w:numPr>
+          <w:ilvl w:val="3"/>
+          <w:numId w:val="5"/>
+        </w:numPr>
+      </w:pPr>
+      <w:r>
+        <w:t>Akzeptanztests hinter der GUI</w:t>
+      </w:r>
+    </w:p>
+    <w:p>
+      <w:pPr>
+        <w:pStyle w:val="Listenabsatz"/>
+        <w:numPr>
+          <w:ilvl w:val="3"/>
+          <w:numId w:val="5"/>
+        </w:numPr>
+      </w:pPr>
+      <w:r>
+        <w:t>Integrationstests</w:t>
+      </w:r>
+    </w:p>
+    <w:p>
+      <w:pPr>
+        <w:pStyle w:val="Listenabsatz"/>
+        <w:numPr>
+          <w:ilvl w:val="3"/>
+          <w:numId w:val="5"/>
+        </w:numPr>
+      </w:pPr>
+      <w:r>
+        <w:t>Unit-Tests</w:t>
+      </w:r>
+    </w:p>
+    <w:p>
+      <w:pPr>
+        <w:pStyle w:val="Listenabsatz"/>
+        <w:numPr>
+          <w:ilvl w:val="2"/>
+          <w:numId w:val="5"/>
+        </w:numPr>
+      </w:pPr>
+      <w:r>
+        <w:t>Testgesteuerte Entwicklung</w:t>
+      </w:r>
+    </w:p>
+    <w:p>
+      <w:pPr>
+        <w:pStyle w:val="Listenabsatz"/>
+        <w:numPr>
+          <w:ilvl w:val="2"/>
+          <w:numId w:val="5"/>
+        </w:numPr>
+      </w:pPr>
+      <w:r>
+        <w:t>Crystal schreibt nicht vor wann die Tests geschrieben werden sollen</w:t>
+      </w:r>
+    </w:p>
+    <w:p>
+      <w:pPr>
+        <w:pStyle w:val="Listenabsatz"/>
+        <w:numPr>
+          <w:ilvl w:val="2"/>
+          <w:numId w:val="5"/>
+        </w:numPr>
+      </w:pPr>
+      <w:r>
+        <w:t>Abgesicherte Veränderungen am System</w:t>
+      </w:r>
+    </w:p>
+    <w:p>
+      <w:pPr>
+        <w:pStyle w:val="Listenabsatz"/>
+        <w:numPr>
+          <w:ilvl w:val="0"/>
+          <w:numId w:val="5"/>
+        </w:numPr>
+        <w:rPr>
+          <w:b/>
+        </w:rPr>
+      </w:pPr>
+      <w:r>
+        <w:rPr>
+          <w:b/>
+        </w:rPr>
+        <w:t>Strategien</w:t>
+      </w:r>
+    </w:p>
+    <w:p>
+      <w:pPr>
+        <w:pStyle w:val="Listenabsatz"/>
+        <w:numPr>
+          <w:ilvl w:val="1"/>
+          <w:numId w:val="5"/>
+        </w:numPr>
+      </w:pPr>
+      <w:r>
+        <w:t>Rundumschlag</w:t>
+      </w:r>
+    </w:p>
+    <w:p>
+      <w:pPr>
+        <w:pStyle w:val="Listenabsatz"/>
+        <w:numPr>
+          <w:ilvl w:val="1"/>
+          <w:numId w:val="5"/>
+        </w:numPr>
+      </w:pPr>
+      <w:r>
+        <w:t>Der frühe Sieg</w:t>
+      </w:r>
+    </w:p>
+    <w:p>
+      <w:pPr>
+        <w:pStyle w:val="Listenabsatz"/>
+        <w:numPr>
+          <w:ilvl w:val="1"/>
+          <w:numId w:val="5"/>
+        </w:numPr>
+      </w:pPr>
+      <w:r>
+        <w:t>Das wandelnde Skelett</w:t>
+      </w:r>
+    </w:p>
+    <w:p>
+      <w:pPr>
+        <w:pStyle w:val="Listenabsatz"/>
+        <w:numPr>
+          <w:ilvl w:val="1"/>
+          <w:numId w:val="5"/>
+        </w:numPr>
+      </w:pPr>
+      <w:r>
+        <w:lastRenderedPageBreak/>
+        <w:t>Inkrementelle Architekturanpassungen</w:t>
+      </w:r>
+    </w:p>
+    <w:p>
+      <w:pPr>
+        <w:pStyle w:val="Listenabsatz"/>
+        <w:numPr>
+          <w:ilvl w:val="1"/>
+          <w:numId w:val="5"/>
+        </w:numPr>
+      </w:pPr>
+      <w:r>
+        <w:t>Der Informationsträger</w:t>
+      </w:r>
+    </w:p>
+    <w:p>
+      <w:pPr>
+        <w:pStyle w:val="Listenabsatz"/>
+        <w:numPr>
+          <w:ilvl w:val="0"/>
+          <w:numId w:val="5"/>
+        </w:numPr>
+        <w:rPr>
+          <w:b/>
+        </w:rPr>
+      </w:pPr>
+      <w:r>
+        <w:rPr>
+          <w:b/>
+        </w:rPr>
+        <w:t>Techniken</w:t>
+      </w:r>
+    </w:p>
+    <w:p>
+      <w:pPr>
+        <w:pStyle w:val="Listenabsatz"/>
+        <w:numPr>
+          <w:ilvl w:val="1"/>
+          <w:numId w:val="5"/>
+        </w:numPr>
+      </w:pPr>
+      <w:proofErr w:type="spellStart"/>
+      <w:r>
+        <w:t>Methodikgestaltung</w:t>
+      </w:r>
+      <w:proofErr w:type="spellEnd"/>
+    </w:p>
+    <w:p>
+      <w:pPr>
+        <w:pStyle w:val="Listenabsatz"/>
+        <w:numPr>
+          <w:ilvl w:val="1"/>
+          <w:numId w:val="5"/>
+        </w:numPr>
+      </w:pPr>
+      <w:r>
+        <w:t>Reflexionsworkshop</w:t>
+      </w:r>
+    </w:p>
+    <w:p>
+      <w:pPr>
+        <w:pStyle w:val="Listenabsatz"/>
+        <w:numPr>
+          <w:ilvl w:val="1"/>
+          <w:numId w:val="5"/>
+        </w:numPr>
+      </w:pPr>
+      <w:r>
+        <w:t>Blitzplanung</w:t>
+      </w:r>
+    </w:p>
+    <w:p>
+      <w:pPr>
+        <w:pStyle w:val="Listenabsatz"/>
+        <w:numPr>
+          <w:ilvl w:val="1"/>
+          <w:numId w:val="5"/>
+        </w:numPr>
+      </w:pPr>
+      <w:r>
+        <w:t>Das Orakel von Delphi</w:t>
+      </w:r>
+    </w:p>
+    <w:p>
+      <w:pPr>
+        <w:pStyle w:val="Listenabsatz"/>
+        <w:numPr>
+          <w:ilvl w:val="1"/>
+          <w:numId w:val="5"/>
+        </w:numPr>
+      </w:pPr>
+      <w:r>
+        <w:t xml:space="preserve">Tägliche </w:t>
+      </w:r>
+      <w:proofErr w:type="spellStart"/>
+      <w:r>
+        <w:t>Standup</w:t>
+      </w:r>
+      <w:proofErr w:type="spellEnd"/>
+      <w:r>
+        <w:t>-Meetings</w:t>
+      </w:r>
+    </w:p>
+    <w:p>
+      <w:pPr>
+        <w:pStyle w:val="Listenabsatz"/>
+        <w:numPr>
+          <w:ilvl w:val="1"/>
+          <w:numId w:val="5"/>
+        </w:numPr>
+      </w:pPr>
+      <w:r>
+        <w:t>Agiles Interaktionsdesign</w:t>
+      </w:r>
+    </w:p>
+    <w:p>
+      <w:pPr>
+        <w:pStyle w:val="Listenabsatz"/>
+        <w:numPr>
+          <w:ilvl w:val="1"/>
+          <w:numId w:val="5"/>
+        </w:numPr>
+      </w:pPr>
+      <w:r>
+        <w:t>Miniaturverfahren</w:t>
+      </w:r>
+    </w:p>
+    <w:p>
+      <w:pPr>
+        <w:pStyle w:val="Listenabsatz"/>
+        <w:numPr>
+          <w:ilvl w:val="1"/>
+          <w:numId w:val="5"/>
+        </w:numPr>
+      </w:pPr>
+      <w:r>
+        <w:t>Side-</w:t>
+      </w:r>
+      <w:proofErr w:type="spellStart"/>
+      <w:r>
+        <w:t>by</w:t>
+      </w:r>
+      <w:proofErr w:type="spellEnd"/>
+      <w:r>
+        <w:t>-Side Programmierung</w:t>
+      </w:r>
+    </w:p>
+    <w:p>
+      <w:pPr>
+        <w:pStyle w:val="Listenabsatz"/>
+        <w:numPr>
+          <w:ilvl w:val="1"/>
+          <w:numId w:val="5"/>
+        </w:numPr>
+      </w:pPr>
+      <w:proofErr w:type="spellStart"/>
+      <w:r>
+        <w:t>Burn</w:t>
+      </w:r>
+      <w:proofErr w:type="spellEnd"/>
+      <w:r>
+        <w:t>-Diagramme</w:t>
+      </w:r>
+    </w:p>
+    <w:p>
+      <w:pPr>
+        <w:pStyle w:val="Listenabsatz"/>
+      </w:pPr>
+      <w:r>
+        <w:t>Strategien/Techniken werden nicht vorgeschrieben, bilden aber einen guten Ausgangspunkt zur Umsetzung der gewünschten Eigenschaften</w:t>
+      </w:r>
+    </w:p>
+    <w:p>
+      <w:pPr>
+        <w:pStyle w:val="Listenabsatz"/>
+      </w:pPr>
+      <w:r>
+        <w:t>Dienen als Hilfestellung und Basis für Neueinsteiger</w:t>
+      </w:r>
+    </w:p>
+    <w:p>
+      <w:pPr>
+        <w:pStyle w:val="Listenabsatz"/>
+      </w:pPr>
+      <w:r>
+        <w:t>Ziel: Team soll selbst herausfinden welche Variante am besten für sie ist und die Techniken an die Gegebenheiten anpassen</w:t>
+      </w:r>
+    </w:p>
+    <w:p>
+      <w:pPr>
+        <w:pStyle w:val="Listenabsatz"/>
+        <w:numPr>
+          <w:ilvl w:val="0"/>
+          <w:numId w:val="6"/>
+        </w:numPr>
+        <w:rPr>
+          <w:b/>
+        </w:rPr>
+      </w:pPr>
+      <w:r>
+        <w:rPr>
+          <w:b/>
+        </w:rPr>
+        <w:t>Der Prozess</w:t>
+      </w:r>
+    </w:p>
+    <w:p>
+      <w:pPr>
+        <w:pStyle w:val="Listenabsatz"/>
+        <w:numPr>
+          <w:ilvl w:val="1"/>
+          <w:numId w:val="6"/>
+        </w:numPr>
+      </w:pPr>
+      <w:r>
+        <w:t>Zyklen: Projekt, Lieferungszyklus, Iteration, Arbeitswoche, Integrationsphase, Arbeitstag, Entwicklungsepisode</w:t>
+      </w:r>
+    </w:p>
+    <w:p>
+      <w:pPr>
+        <w:pStyle w:val="Listenabsatz"/>
+        <w:numPr>
+          <w:ilvl w:val="1"/>
+          <w:numId w:val="6"/>
+        </w:numPr>
+      </w:pPr>
+      <w:r>
+        <w:t>Projektzyklus: Grundlegung, Lieferungszyklen, Nachbesprechung</w:t>
+      </w:r>
+    </w:p>
+    <w:p>
+      <w:pPr>
+        <w:pStyle w:val="Listenabsatz"/>
+        <w:numPr>
+          <w:ilvl w:val="1"/>
+          <w:numId w:val="6"/>
         </w:numPr>
       </w:pPr>
       <w:bookmarkStart w:id="0" w:name="_GoBack"/>
       <w:bookmarkEnd w:id="0"/>
+    </w:p>
+    <w:p>
+      <w:pPr>
+        <w:pStyle w:val="Listenabsatz"/>
+      </w:pPr>
     </w:p>
     <w:sectPr>
       <w:pgSz w:w="11906" w:h="16838"/>
@@ -3578,9 +4872,208 @@
     </w:lvl>
   </w:abstractNum>
   <w:abstractNum w:abstractNumId="1">
+    <w:nsid w:val="07FA340D"/>
+    <w:multiLevelType w:val="multilevel"/>
+    <w:tmpl w:val="1512A334"/>
+    <w:lvl w:ilvl="0">
+      <w:start w:val="5"/>
+      <w:numFmt w:val="decimal"/>
+      <w:lvlText w:val="%1)"/>
+      <w:lvlJc w:val="left"/>
+      <w:pPr>
+        <w:ind w:left="720" w:hanging="360"/>
+      </w:pPr>
+      <w:rPr>
+        <w:rFonts w:hint="default"/>
+      </w:rPr>
+    </w:lvl>
+    <w:lvl w:ilvl="1">
+      <w:start w:val="1"/>
+      <w:numFmt w:val="bullet"/>
+      <w:lvlText w:val=""/>
+      <w:lvlJc w:val="left"/>
+      <w:pPr>
+        <w:ind w:left="1440" w:hanging="360"/>
+      </w:pPr>
+      <w:rPr>
+        <w:rFonts w:ascii="Symbol" w:hAnsi="Symbol" w:hint="default"/>
+      </w:rPr>
+    </w:lvl>
+    <w:lvl w:ilvl="2">
+      <w:start w:val="1"/>
+      <w:numFmt w:val="bullet"/>
+      <w:lvlText w:val=""/>
+      <w:lvlJc w:val="left"/>
+      <w:pPr>
+        <w:ind w:left="2160" w:hanging="180"/>
+      </w:pPr>
+      <w:rPr>
+        <w:rFonts w:ascii="Symbol" w:hAnsi="Symbol" w:hint="default"/>
+      </w:rPr>
+    </w:lvl>
+    <w:lvl w:ilvl="3">
+      <w:start w:val="1"/>
+      <w:numFmt w:val="bullet"/>
+      <w:lvlText w:val=""/>
+      <w:lvlJc w:val="left"/>
+      <w:pPr>
+        <w:ind w:left="2880" w:hanging="360"/>
+      </w:pPr>
+      <w:rPr>
+        <w:rFonts w:ascii="Symbol" w:hAnsi="Symbol" w:hint="default"/>
+      </w:rPr>
+    </w:lvl>
+    <w:lvl w:ilvl="4">
+      <w:start w:val="1"/>
+      <w:numFmt w:val="lowerLetter"/>
+      <w:lvlText w:val="%5."/>
+      <w:lvlJc w:val="left"/>
+      <w:pPr>
+        <w:ind w:left="3600" w:hanging="360"/>
+      </w:pPr>
+      <w:rPr>
+        <w:rFonts w:hint="default"/>
+      </w:rPr>
+    </w:lvl>
+    <w:lvl w:ilvl="5">
+      <w:start w:val="1"/>
+      <w:numFmt w:val="lowerRoman"/>
+      <w:lvlText w:val="%6."/>
+      <w:lvlJc w:val="right"/>
+      <w:pPr>
+        <w:ind w:left="4320" w:hanging="180"/>
+      </w:pPr>
+      <w:rPr>
+        <w:rFonts w:hint="default"/>
+      </w:rPr>
+    </w:lvl>
+    <w:lvl w:ilvl="6">
+      <w:start w:val="1"/>
+      <w:numFmt w:val="decimal"/>
+      <w:lvlText w:val="%7."/>
+      <w:lvlJc w:val="left"/>
+      <w:pPr>
+        <w:ind w:left="5040" w:hanging="360"/>
+      </w:pPr>
+      <w:rPr>
+        <w:rFonts w:hint="default"/>
+      </w:rPr>
+    </w:lvl>
+    <w:lvl w:ilvl="7">
+      <w:start w:val="1"/>
+      <w:numFmt w:val="lowerLetter"/>
+      <w:lvlText w:val="%8."/>
+      <w:lvlJc w:val="left"/>
+      <w:pPr>
+        <w:ind w:left="5760" w:hanging="360"/>
+      </w:pPr>
+      <w:rPr>
+        <w:rFonts w:hint="default"/>
+      </w:rPr>
+    </w:lvl>
+    <w:lvl w:ilvl="8">
+      <w:start w:val="1"/>
+      <w:numFmt w:val="lowerRoman"/>
+      <w:lvlText w:val="%9."/>
+      <w:lvlJc w:val="right"/>
+      <w:pPr>
+        <w:ind w:left="6480" w:hanging="180"/>
+      </w:pPr>
+      <w:rPr>
+        <w:rFonts w:hint="default"/>
+      </w:rPr>
+    </w:lvl>
+  </w:abstractNum>
+  <w:abstractNum w:abstractNumId="2">
+    <w:nsid w:val="2C975E3C"/>
+    <w:multiLevelType w:val="hybridMultilevel"/>
+    <w:tmpl w:val="C3260882"/>
+    <w:lvl w:ilvl="0" w:tplc="0407000F">
+      <w:start w:val="1"/>
+      <w:numFmt w:val="decimal"/>
+      <w:lvlText w:val="%1."/>
+      <w:lvlJc w:val="left"/>
+      <w:pPr>
+        <w:ind w:left="720" w:hanging="360"/>
+      </w:pPr>
+    </w:lvl>
+    <w:lvl w:ilvl="1" w:tplc="04070019" w:tentative="1">
+      <w:start w:val="1"/>
+      <w:numFmt w:val="lowerLetter"/>
+      <w:lvlText w:val="%2."/>
+      <w:lvlJc w:val="left"/>
+      <w:pPr>
+        <w:ind w:left="1440" w:hanging="360"/>
+      </w:pPr>
+    </w:lvl>
+    <w:lvl w:ilvl="2" w:tplc="0407001B" w:tentative="1">
+      <w:start w:val="1"/>
+      <w:numFmt w:val="lowerRoman"/>
+      <w:lvlText w:val="%3."/>
+      <w:lvlJc w:val="right"/>
+      <w:pPr>
+        <w:ind w:left="2160" w:hanging="180"/>
+      </w:pPr>
+    </w:lvl>
+    <w:lvl w:ilvl="3" w:tplc="0407000F" w:tentative="1">
+      <w:start w:val="1"/>
+      <w:numFmt w:val="decimal"/>
+      <w:lvlText w:val="%4."/>
+      <w:lvlJc w:val="left"/>
+      <w:pPr>
+        <w:ind w:left="2880" w:hanging="360"/>
+      </w:pPr>
+    </w:lvl>
+    <w:lvl w:ilvl="4" w:tplc="04070019" w:tentative="1">
+      <w:start w:val="1"/>
+      <w:numFmt w:val="lowerLetter"/>
+      <w:lvlText w:val="%5."/>
+      <w:lvlJc w:val="left"/>
+      <w:pPr>
+        <w:ind w:left="3600" w:hanging="360"/>
+      </w:pPr>
+    </w:lvl>
+    <w:lvl w:ilvl="5" w:tplc="0407001B" w:tentative="1">
+      <w:start w:val="1"/>
+      <w:numFmt w:val="lowerRoman"/>
+      <w:lvlText w:val="%6."/>
+      <w:lvlJc w:val="right"/>
+      <w:pPr>
+        <w:ind w:left="4320" w:hanging="180"/>
+      </w:pPr>
+    </w:lvl>
+    <w:lvl w:ilvl="6" w:tplc="0407000F" w:tentative="1">
+      <w:start w:val="1"/>
+      <w:numFmt w:val="decimal"/>
+      <w:lvlText w:val="%7."/>
+      <w:lvlJc w:val="left"/>
+      <w:pPr>
+        <w:ind w:left="5040" w:hanging="360"/>
+      </w:pPr>
+    </w:lvl>
+    <w:lvl w:ilvl="7" w:tplc="04070019" w:tentative="1">
+      <w:start w:val="1"/>
+      <w:numFmt w:val="lowerLetter"/>
+      <w:lvlText w:val="%8."/>
+      <w:lvlJc w:val="left"/>
+      <w:pPr>
+        <w:ind w:left="5760" w:hanging="360"/>
+      </w:pPr>
+    </w:lvl>
+    <w:lvl w:ilvl="8" w:tplc="0407001B" w:tentative="1">
+      <w:start w:val="1"/>
+      <w:numFmt w:val="lowerRoman"/>
+      <w:lvlText w:val="%9."/>
+      <w:lvlJc w:val="right"/>
+      <w:pPr>
+        <w:ind w:left="6480" w:hanging="180"/>
+      </w:pPr>
+    </w:lvl>
+  </w:abstractNum>
+  <w:abstractNum w:abstractNumId="3">
     <w:nsid w:val="48F34997"/>
     <w:multiLevelType w:val="hybridMultilevel"/>
-    <w:tmpl w:val="8B3E2DBA"/>
+    <w:tmpl w:val="E190F010"/>
     <w:lvl w:ilvl="0" w:tplc="04070011">
       <w:start w:val="1"/>
       <w:numFmt w:val="decimal"/>
@@ -3672,10 +5165,206 @@
       </w:pPr>
     </w:lvl>
   </w:abstractNum>
+  <w:abstractNum w:abstractNumId="4">
+    <w:nsid w:val="6253469E"/>
+    <w:multiLevelType w:val="hybridMultilevel"/>
+    <w:tmpl w:val="3F086336"/>
+    <w:lvl w:ilvl="0" w:tplc="04070011">
+      <w:start w:val="1"/>
+      <w:numFmt w:val="decimal"/>
+      <w:lvlText w:val="%1)"/>
+      <w:lvlJc w:val="left"/>
+      <w:pPr>
+        <w:ind w:left="720" w:hanging="360"/>
+      </w:pPr>
+      <w:rPr>
+        <w:rFonts w:hint="default"/>
+      </w:rPr>
+    </w:lvl>
+    <w:lvl w:ilvl="1" w:tplc="04070001">
+      <w:start w:val="1"/>
+      <w:numFmt w:val="bullet"/>
+      <w:lvlText w:val=""/>
+      <w:lvlJc w:val="left"/>
+      <w:pPr>
+        <w:ind w:left="1440" w:hanging="360"/>
+      </w:pPr>
+      <w:rPr>
+        <w:rFonts w:ascii="Symbol" w:hAnsi="Symbol" w:hint="default"/>
+      </w:rPr>
+    </w:lvl>
+    <w:lvl w:ilvl="2" w:tplc="04070001">
+      <w:start w:val="1"/>
+      <w:numFmt w:val="bullet"/>
+      <w:lvlText w:val=""/>
+      <w:lvlJc w:val="left"/>
+      <w:pPr>
+        <w:ind w:left="2160" w:hanging="180"/>
+      </w:pPr>
+      <w:rPr>
+        <w:rFonts w:ascii="Symbol" w:hAnsi="Symbol" w:hint="default"/>
+      </w:rPr>
+    </w:lvl>
+    <w:lvl w:ilvl="3" w:tplc="04070001">
+      <w:start w:val="1"/>
+      <w:numFmt w:val="bullet"/>
+      <w:lvlText w:val=""/>
+      <w:lvlJc w:val="left"/>
+      <w:pPr>
+        <w:ind w:left="2880" w:hanging="360"/>
+      </w:pPr>
+      <w:rPr>
+        <w:rFonts w:ascii="Symbol" w:hAnsi="Symbol" w:hint="default"/>
+      </w:rPr>
+    </w:lvl>
+    <w:lvl w:ilvl="4" w:tplc="04070019" w:tentative="1">
+      <w:start w:val="1"/>
+      <w:numFmt w:val="lowerLetter"/>
+      <w:lvlText w:val="%5."/>
+      <w:lvlJc w:val="left"/>
+      <w:pPr>
+        <w:ind w:left="3600" w:hanging="360"/>
+      </w:pPr>
+    </w:lvl>
+    <w:lvl w:ilvl="5" w:tplc="0407001B" w:tentative="1">
+      <w:start w:val="1"/>
+      <w:numFmt w:val="lowerRoman"/>
+      <w:lvlText w:val="%6."/>
+      <w:lvlJc w:val="right"/>
+      <w:pPr>
+        <w:ind w:left="4320" w:hanging="180"/>
+      </w:pPr>
+    </w:lvl>
+    <w:lvl w:ilvl="6" w:tplc="0407000F" w:tentative="1">
+      <w:start w:val="1"/>
+      <w:numFmt w:val="decimal"/>
+      <w:lvlText w:val="%7."/>
+      <w:lvlJc w:val="left"/>
+      <w:pPr>
+        <w:ind w:left="5040" w:hanging="360"/>
+      </w:pPr>
+    </w:lvl>
+    <w:lvl w:ilvl="7" w:tplc="04070019" w:tentative="1">
+      <w:start w:val="1"/>
+      <w:numFmt w:val="lowerLetter"/>
+      <w:lvlText w:val="%8."/>
+      <w:lvlJc w:val="left"/>
+      <w:pPr>
+        <w:ind w:left="5760" w:hanging="360"/>
+      </w:pPr>
+    </w:lvl>
+    <w:lvl w:ilvl="8" w:tplc="0407001B" w:tentative="1">
+      <w:start w:val="1"/>
+      <w:numFmt w:val="lowerRoman"/>
+      <w:lvlText w:val="%9."/>
+      <w:lvlJc w:val="right"/>
+      <w:pPr>
+        <w:ind w:left="6480" w:hanging="180"/>
+      </w:pPr>
+    </w:lvl>
+  </w:abstractNum>
+  <w:abstractNum w:abstractNumId="5">
+    <w:nsid w:val="69467258"/>
+    <w:multiLevelType w:val="multilevel"/>
+    <w:tmpl w:val="0407001F"/>
+    <w:lvl w:ilvl="0">
+      <w:start w:val="1"/>
+      <w:numFmt w:val="decimal"/>
+      <w:lvlText w:val="%1."/>
+      <w:lvlJc w:val="left"/>
+      <w:pPr>
+        <w:ind w:left="360" w:hanging="360"/>
+      </w:pPr>
+    </w:lvl>
+    <w:lvl w:ilvl="1">
+      <w:start w:val="1"/>
+      <w:numFmt w:val="decimal"/>
+      <w:lvlText w:val="%1.%2."/>
+      <w:lvlJc w:val="left"/>
+      <w:pPr>
+        <w:ind w:left="792" w:hanging="432"/>
+      </w:pPr>
+    </w:lvl>
+    <w:lvl w:ilvl="2">
+      <w:start w:val="1"/>
+      <w:numFmt w:val="decimal"/>
+      <w:lvlText w:val="%1.%2.%3."/>
+      <w:lvlJc w:val="left"/>
+      <w:pPr>
+        <w:ind w:left="1224" w:hanging="504"/>
+      </w:pPr>
+    </w:lvl>
+    <w:lvl w:ilvl="3">
+      <w:start w:val="1"/>
+      <w:numFmt w:val="decimal"/>
+      <w:lvlText w:val="%1.%2.%3.%4."/>
+      <w:lvlJc w:val="left"/>
+      <w:pPr>
+        <w:ind w:left="1728" w:hanging="648"/>
+      </w:pPr>
+    </w:lvl>
+    <w:lvl w:ilvl="4">
+      <w:start w:val="1"/>
+      <w:numFmt w:val="decimal"/>
+      <w:lvlText w:val="%1.%2.%3.%4.%5."/>
+      <w:lvlJc w:val="left"/>
+      <w:pPr>
+        <w:ind w:left="2232" w:hanging="792"/>
+      </w:pPr>
+    </w:lvl>
+    <w:lvl w:ilvl="5">
+      <w:start w:val="1"/>
+      <w:numFmt w:val="decimal"/>
+      <w:lvlText w:val="%1.%2.%3.%4.%5.%6."/>
+      <w:lvlJc w:val="left"/>
+      <w:pPr>
+        <w:ind w:left="2736" w:hanging="936"/>
+      </w:pPr>
+    </w:lvl>
+    <w:lvl w:ilvl="6">
+      <w:start w:val="1"/>
+      <w:numFmt w:val="decimal"/>
+      <w:lvlText w:val="%1.%2.%3.%4.%5.%6.%7."/>
+      <w:lvlJc w:val="left"/>
+      <w:pPr>
+        <w:ind w:left="3240" w:hanging="1080"/>
+      </w:pPr>
+    </w:lvl>
+    <w:lvl w:ilvl="7">
+      <w:start w:val="1"/>
+      <w:numFmt w:val="decimal"/>
+      <w:lvlText w:val="%1.%2.%3.%4.%5.%6.%7.%8."/>
+      <w:lvlJc w:val="left"/>
+      <w:pPr>
+        <w:ind w:left="3744" w:hanging="1224"/>
+      </w:pPr>
+    </w:lvl>
+    <w:lvl w:ilvl="8">
+      <w:start w:val="1"/>
+      <w:numFmt w:val="decimal"/>
+      <w:lvlText w:val="%1.%2.%3.%4.%5.%6.%7.%8.%9."/>
+      <w:lvlJc w:val="left"/>
+      <w:pPr>
+        <w:ind w:left="4320" w:hanging="1440"/>
+      </w:pPr>
+    </w:lvl>
+  </w:abstractNum>
   <w:num w:numId="1">
     <w:abstractNumId w:val="0"/>
   </w:num>
   <w:num w:numId="2">
+    <w:abstractNumId w:val="3"/>
+  </w:num>
+  <w:num w:numId="3">
+    <w:abstractNumId w:val="2"/>
+  </w:num>
+  <w:num w:numId="4">
+    <w:abstractNumId w:val="5"/>
+  </w:num>
+  <w:num w:numId="5">
+    <w:abstractNumId w:val="4"/>
+  </w:num>
+  <w:num w:numId="6">
     <w:abstractNumId w:val="1"/>
   </w:num>
 </w:numbering>

</xml_diff>

<commit_message>
CHG: Erweiterung der Crystal Infos
</commit_message>
<xml_diff>
--- a/Literatur/Informationssammlung.docx
+++ b/Literatur/Informationssammlung.docx
@@ -4765,13 +4765,1709 @@
           <w:numId w:val="6"/>
         </w:numPr>
       </w:pPr>
+      <w:r>
+        <w:t>Mindestens 2 Lieferungszyklen ansonsten wird Crystal verletzt</w:t>
+      </w:r>
+    </w:p>
+    <w:p>
+      <w:pPr>
+        <w:pStyle w:val="Listenabsatz"/>
+        <w:rPr>
+          <w:b/>
+        </w:rPr>
+      </w:pPr>
+      <w:r>
+        <w:rPr>
+          <w:b/>
+        </w:rPr>
+        <w:t>Grundlegung</w:t>
+      </w:r>
+    </w:p>
+    <w:p>
+      <w:pPr>
+        <w:pStyle w:val="Listenabsatz"/>
+        <w:numPr>
+          <w:ilvl w:val="0"/>
+          <w:numId w:val="7"/>
+        </w:numPr>
+      </w:pPr>
+      <w:r>
+        <w:t>Team zusammenstellen</w:t>
+      </w:r>
+    </w:p>
+    <w:p>
+      <w:pPr>
+        <w:pStyle w:val="Listenabsatz"/>
+        <w:numPr>
+          <w:ilvl w:val="1"/>
+          <w:numId w:val="7"/>
+        </w:numPr>
+      </w:pPr>
+      <w:r>
+        <w:t>Zu Beginn: Auftraggeber, Chefdesigner und Anwender</w:t>
+      </w:r>
+    </w:p>
+    <w:p>
+      <w:pPr>
+        <w:pStyle w:val="Listenabsatz"/>
+        <w:numPr>
+          <w:ilvl w:val="1"/>
+          <w:numId w:val="7"/>
+        </w:numPr>
+      </w:pPr>
+      <w:r>
+        <w:t>2-5 weitere Mitarbeiter mit unterschiedlichen Fertigkeiten, Erfahrungen und Fähigkeiten</w:t>
+      </w:r>
+    </w:p>
+    <w:p>
+      <w:pPr>
+        <w:pStyle w:val="Listenabsatz"/>
+        <w:numPr>
+          <w:ilvl w:val="0"/>
+          <w:numId w:val="7"/>
+        </w:numPr>
+      </w:pPr>
+      <w:r>
+        <w:t>Auftraggeber:</w:t>
+      </w:r>
+    </w:p>
+    <w:p>
+      <w:pPr>
+        <w:pStyle w:val="Listenabsatz"/>
+        <w:numPr>
+          <w:ilvl w:val="1"/>
+          <w:numId w:val="7"/>
+        </w:numPr>
+      </w:pPr>
+      <w:r>
+        <w:t xml:space="preserve">Weist dem Team die Richtung </w:t>
+      </w:r>
+      <w:r>
+        <w:sym w:font="Wingdings" w:char="F0E0"/>
+      </w:r>
+      <w:r>
+        <w:t xml:space="preserve"> Prioritäten festlegen</w:t>
+      </w:r>
+    </w:p>
+    <w:p>
+      <w:pPr>
+        <w:pStyle w:val="Listenabsatz"/>
+        <w:numPr>
+          <w:ilvl w:val="1"/>
+          <w:numId w:val="7"/>
+        </w:numPr>
+      </w:pPr>
+      <w:r>
+        <w:t>Kann Fachexperte sein</w:t>
+      </w:r>
+    </w:p>
+    <w:p>
+      <w:pPr>
+        <w:pStyle w:val="Listenabsatz"/>
+        <w:numPr>
+          <w:ilvl w:val="1"/>
+          <w:numId w:val="7"/>
+        </w:numPr>
+      </w:pPr>
+      <w:r>
+        <w:t xml:space="preserve">Während dem Projekt: Team an Ziele erinnern und Änderungen im Geschäftsprozess beisteuern + über Fortschritt immer auf dem Laufenden sein (Tipp: </w:t>
+      </w:r>
+      <w:proofErr w:type="spellStart"/>
+      <w:r>
+        <w:t>Burn</w:t>
+      </w:r>
+      <w:proofErr w:type="spellEnd"/>
+      <w:r>
+        <w:t>-Down-Chart)</w:t>
+      </w:r>
+    </w:p>
+    <w:p>
+      <w:pPr>
+        <w:pStyle w:val="Listenabsatz"/>
+        <w:numPr>
+          <w:ilvl w:val="1"/>
+          <w:numId w:val="7"/>
+        </w:numPr>
+      </w:pPr>
+      <w:r>
+        <w:t>Motivierung des Teams</w:t>
+      </w:r>
+    </w:p>
+    <w:p>
+      <w:pPr>
+        <w:pStyle w:val="Listenabsatz"/>
+        <w:numPr>
+          <w:ilvl w:val="0"/>
+          <w:numId w:val="7"/>
+        </w:numPr>
+      </w:pPr>
+      <w:r>
+        <w:t>Chefdesigner</w:t>
+      </w:r>
+    </w:p>
+    <w:p>
+      <w:pPr>
+        <w:pStyle w:val="Listenabsatz"/>
+        <w:numPr>
+          <w:ilvl w:val="1"/>
+          <w:numId w:val="7"/>
+        </w:numPr>
+      </w:pPr>
+      <w:r>
+        <w:t xml:space="preserve">Fähigster Designer </w:t>
+      </w:r>
+      <w:r>
+        <w:sym w:font="Wingdings" w:char="F0E0"/>
+      </w:r>
+      <w:r>
+        <w:t xml:space="preserve"> könnte das System allein erstellen</w:t>
+      </w:r>
+    </w:p>
+    <w:p>
+      <w:pPr>
+        <w:pStyle w:val="Listenabsatz"/>
+        <w:numPr>
+          <w:ilvl w:val="1"/>
+          <w:numId w:val="7"/>
+        </w:numPr>
+      </w:pPr>
+      <w:r>
+        <w:t>Technischer Leiter</w:t>
+      </w:r>
+    </w:p>
+    <w:p>
+      <w:pPr>
+        <w:pStyle w:val="Listenabsatz"/>
+        <w:numPr>
+          <w:ilvl w:val="1"/>
+          <w:numId w:val="7"/>
+        </w:numPr>
+      </w:pPr>
+      <w:r>
+        <w:t>Aufgaben:</w:t>
+      </w:r>
+    </w:p>
+    <w:p>
+      <w:pPr>
+        <w:pStyle w:val="Listenabsatz"/>
+        <w:numPr>
+          <w:ilvl w:val="2"/>
+          <w:numId w:val="7"/>
+        </w:numPr>
+      </w:pPr>
+      <w:r>
+        <w:t>Kontakt zu Auftraggeber und Endanwender halten</w:t>
+      </w:r>
+    </w:p>
+    <w:p>
+      <w:pPr>
+        <w:pStyle w:val="Listenabsatz"/>
+        <w:numPr>
+          <w:ilvl w:val="2"/>
+          <w:numId w:val="7"/>
+        </w:numPr>
+      </w:pPr>
+      <w:r>
+        <w:t>Teammitglieder fördern</w:t>
+      </w:r>
+    </w:p>
+    <w:p>
+      <w:pPr>
+        <w:pStyle w:val="Listenabsatz"/>
+        <w:numPr>
+          <w:ilvl w:val="2"/>
+          <w:numId w:val="7"/>
+        </w:numPr>
+      </w:pPr>
+      <w:r>
+        <w:t>Projektmanagement</w:t>
+      </w:r>
+    </w:p>
+    <w:p>
+      <w:pPr>
+        <w:pStyle w:val="Listenabsatz"/>
+        <w:numPr>
+          <w:ilvl w:val="2"/>
+          <w:numId w:val="7"/>
+        </w:numPr>
+      </w:pPr>
+      <w:r>
+        <w:t>Schwierige Designaufgaben lösen</w:t>
+      </w:r>
+    </w:p>
+    <w:p>
+      <w:pPr>
+        <w:pStyle w:val="Listenabsatz"/>
+        <w:numPr>
+          <w:ilvl w:val="1"/>
+          <w:numId w:val="7"/>
+        </w:numPr>
+      </w:pPr>
+      <w:r>
+        <w:t xml:space="preserve">Oft überfordert </w:t>
+      </w:r>
+      <w:r>
+        <w:sym w:font="Wingdings" w:char="F0E0"/>
+      </w:r>
+      <w:r>
+        <w:t xml:space="preserve"> Hilfe durch weiteren erfahrenen Designer, der sich um die schwierigen Designaufgaben kümmert</w:t>
+      </w:r>
+    </w:p>
+    <w:p>
+      <w:pPr>
+        <w:pStyle w:val="Listenabsatz"/>
+        <w:numPr>
+          <w:ilvl w:val="0"/>
+          <w:numId w:val="7"/>
+        </w:numPr>
+      </w:pPr>
+      <w:r>
+        <w:t>Erfahrener Anwender</w:t>
+      </w:r>
+    </w:p>
+    <w:p>
+      <w:pPr>
+        <w:pStyle w:val="Listenabsatz"/>
+        <w:numPr>
+          <w:ilvl w:val="1"/>
+          <w:numId w:val="7"/>
+        </w:numPr>
+      </w:pPr>
+      <w:r>
+        <w:lastRenderedPageBreak/>
+        <w:t>Experte im Umgang mit dem System</w:t>
+      </w:r>
+    </w:p>
+    <w:p>
+      <w:pPr>
+        <w:pStyle w:val="Listenabsatz"/>
+        <w:numPr>
+          <w:ilvl w:val="1"/>
+          <w:numId w:val="7"/>
+        </w:numPr>
+      </w:pPr>
+      <w:r>
+        <w:t>So viel Zeit wie möglich zur Verfügung</w:t>
+      </w:r>
+    </w:p>
+    <w:p>
+      <w:pPr>
+        <w:pStyle w:val="Listenabsatz"/>
+        <w:numPr>
+          <w:ilvl w:val="1"/>
+          <w:numId w:val="7"/>
+        </w:numPr>
+      </w:pPr>
+      <w:r>
+        <w:t>Wöchentlich:</w:t>
+      </w:r>
+    </w:p>
+    <w:p>
+      <w:pPr>
+        <w:pStyle w:val="Listenabsatz"/>
+        <w:numPr>
+          <w:ilvl w:val="2"/>
+          <w:numId w:val="7"/>
+        </w:numPr>
+      </w:pPr>
+      <w:r>
+        <w:t>Telefonate für Fragen</w:t>
+      </w:r>
+    </w:p>
+    <w:p>
+      <w:pPr>
+        <w:pStyle w:val="Listenabsatz"/>
+        <w:numPr>
+          <w:ilvl w:val="2"/>
+          <w:numId w:val="7"/>
+        </w:numPr>
+      </w:pPr>
+      <w:r>
+        <w:t>Einige Stunden vor Ort für Demos, Fragen und Feedback</w:t>
+      </w:r>
+    </w:p>
+    <w:p>
+      <w:pPr>
+        <w:pStyle w:val="Listenabsatz"/>
+        <w:numPr>
+          <w:ilvl w:val="1"/>
+          <w:numId w:val="7"/>
+        </w:numPr>
+      </w:pPr>
+      <w:r>
+        <w:t>Nur eine Stunde pro Woche wäre riskant</w:t>
+      </w:r>
+    </w:p>
+    <w:p>
+      <w:pPr>
+        <w:pStyle w:val="Listenabsatz"/>
+        <w:numPr>
+          <w:ilvl w:val="0"/>
+          <w:numId w:val="7"/>
+        </w:numPr>
+      </w:pPr>
+      <w:r>
+        <w:t xml:space="preserve">Sonst werden keine weiteren Rollen vorgeschrieben </w:t>
+      </w:r>
+      <w:r>
+        <w:sym w:font="Wingdings" w:char="F0E0"/>
+      </w:r>
+      <w:r>
+        <w:t xml:space="preserve"> weitere Rollen im Team sind variabel (z.B. Koordinator, </w:t>
+      </w:r>
+      <w:proofErr w:type="spellStart"/>
+      <w:r>
+        <w:t>Use</w:t>
+      </w:r>
+      <w:proofErr w:type="spellEnd"/>
+      <w:r>
+        <w:t xml:space="preserve"> Case Designer)</w:t>
+      </w:r>
+    </w:p>
+    <w:p>
+      <w:pPr>
+        <w:pStyle w:val="Listenabsatz"/>
+        <w:numPr>
+          <w:ilvl w:val="0"/>
+          <w:numId w:val="7"/>
+        </w:numPr>
+      </w:pPr>
+      <w:r>
+        <w:t>Überprüfung der wichtigen Aufgabenstellungen vornehmen (Rundumschlag oder Anfangsphase aus RUP)</w:t>
+      </w:r>
+    </w:p>
+    <w:p>
+      <w:pPr>
+        <w:pStyle w:val="Listenabsatz"/>
+        <w:numPr>
+          <w:ilvl w:val="0"/>
+          <w:numId w:val="7"/>
+        </w:numPr>
+      </w:pPr>
+      <w:r>
+        <w:t>Betrachtung auf mögliches Scheitern:</w:t>
+      </w:r>
+    </w:p>
+    <w:p>
+      <w:pPr>
+        <w:pStyle w:val="Listenabsatz"/>
+        <w:numPr>
+          <w:ilvl w:val="1"/>
+          <w:numId w:val="7"/>
+        </w:numPr>
+      </w:pPr>
+      <w:r>
+        <w:t>Ökonomischer Nutzen</w:t>
+      </w:r>
+    </w:p>
+    <w:p>
+      <w:pPr>
+        <w:pStyle w:val="Listenabsatz"/>
+        <w:numPr>
+          <w:ilvl w:val="1"/>
+          <w:numId w:val="7"/>
+        </w:numPr>
+      </w:pPr>
+      <w:r>
+        <w:t>Anforderungen</w:t>
+      </w:r>
+    </w:p>
+    <w:p>
+      <w:pPr>
+        <w:pStyle w:val="Listenabsatz"/>
+        <w:numPr>
+          <w:ilvl w:val="1"/>
+          <w:numId w:val="7"/>
+        </w:numPr>
+      </w:pPr>
+      <w:r>
+        <w:t>Domänenmodell</w:t>
+      </w:r>
+    </w:p>
+    <w:p>
+      <w:pPr>
+        <w:pStyle w:val="Listenabsatz"/>
+        <w:numPr>
+          <w:ilvl w:val="1"/>
+          <w:numId w:val="7"/>
+        </w:numPr>
+      </w:pPr>
+      <w:r>
+        <w:t>Einzusetzende Technologie</w:t>
+      </w:r>
+    </w:p>
+    <w:p>
+      <w:pPr>
+        <w:pStyle w:val="Listenabsatz"/>
+        <w:numPr>
+          <w:ilvl w:val="1"/>
+          <w:numId w:val="7"/>
+        </w:numPr>
+      </w:pPr>
+      <w:r>
+        <w:t>Projektplan</w:t>
+      </w:r>
+    </w:p>
+    <w:p>
+      <w:pPr>
+        <w:pStyle w:val="Listenabsatz"/>
+        <w:numPr>
+          <w:ilvl w:val="1"/>
+          <w:numId w:val="7"/>
+        </w:numPr>
+      </w:pPr>
+      <w:r>
+        <w:t>Teamzusammensetzung</w:t>
+      </w:r>
+    </w:p>
+    <w:p>
+      <w:pPr>
+        <w:pStyle w:val="Listenabsatz"/>
+        <w:numPr>
+          <w:ilvl w:val="1"/>
+          <w:numId w:val="7"/>
+        </w:numPr>
+      </w:pPr>
+      <w:r>
+        <w:t>Methodik oder Konventionen</w:t>
+      </w:r>
+    </w:p>
+    <w:p>
+      <w:pPr>
+        <w:pStyle w:val="Listenabsatz"/>
+        <w:numPr>
+          <w:ilvl w:val="0"/>
+          <w:numId w:val="7"/>
+        </w:numPr>
+      </w:pPr>
+      <w:r>
+        <w:t>Übereinkunft über das Projektvorhaben oder Entscheidung für Projektabbruch</w:t>
+      </w:r>
+    </w:p>
+    <w:p>
+      <w:pPr>
+        <w:pStyle w:val="Listenabsatz"/>
+        <w:numPr>
+          <w:ilvl w:val="0"/>
+          <w:numId w:val="7"/>
+        </w:numPr>
+      </w:pPr>
+      <w:r>
+        <w:t>Methodik gestalten (nicht länger als 2 Wochen)</w:t>
+      </w:r>
+      <w:r>
+        <w:t xml:space="preserve"> </w:t>
+      </w:r>
+      <w:r>
+        <w:sym w:font="Wingdings" w:char="F0E0"/>
+      </w:r>
+      <w:r>
+        <w:t xml:space="preserve"> verschiedene Techniken möglich: </w:t>
+      </w:r>
+      <w:proofErr w:type="spellStart"/>
+      <w:r>
+        <w:t>Methodikgestaltung</w:t>
+      </w:r>
+      <w:proofErr w:type="spellEnd"/>
+      <w:r>
+        <w:t>, RUP-Entwicklungs-Cases</w:t>
+      </w:r>
+    </w:p>
+    <w:p>
+      <w:pPr>
+        <w:pStyle w:val="Listenabsatz"/>
+        <w:numPr>
+          <w:ilvl w:val="0"/>
+          <w:numId w:val="7"/>
+        </w:numPr>
+      </w:pPr>
+      <w:r>
+        <w:t>Methodik = Übereinkunft des Teams über Konventionen</w:t>
+      </w:r>
+    </w:p>
+    <w:p>
+      <w:pPr>
+        <w:pStyle w:val="Listenabsatz"/>
+        <w:numPr>
+          <w:ilvl w:val="0"/>
+          <w:numId w:val="7"/>
+        </w:numPr>
+      </w:pPr>
+      <w:r>
+        <w:t>Änderungen sind zwar nach jeder Iteration möglich, um jedoch diese Zeit zu sparen und drastische Änderungen zu vermeiden, Methodik am Anfang mit Team gut abstimmen (alle Gedanken sammeln)</w:t>
+      </w:r>
+    </w:p>
+    <w:p>
+      <w:pPr>
+        <w:pStyle w:val="Listenabsatz"/>
+        <w:numPr>
+          <w:ilvl w:val="0"/>
+          <w:numId w:val="7"/>
+        </w:numPr>
+      </w:pPr>
+      <w:r>
+        <w:t xml:space="preserve">Mit einfachen Konventionen beginnen </w:t>
+      </w:r>
+      <w:r>
+        <w:sym w:font="Wingdings" w:char="F0E0"/>
+      </w:r>
+      <w:r>
+        <w:t xml:space="preserve"> wenig Vorgaben (fehlende Konventionen können später noch hinzugefügt werden)</w:t>
+      </w:r>
+    </w:p>
+    <w:p>
+      <w:pPr>
+        <w:pStyle w:val="Listenabsatz"/>
+        <w:numPr>
+          <w:ilvl w:val="0"/>
+          <w:numId w:val="7"/>
+        </w:numPr>
+      </w:pPr>
+      <w:r>
+        <w:t>Projektplan erstellen: mehrere Verfahren möglich:</w:t>
+      </w:r>
+    </w:p>
+    <w:p>
+      <w:pPr>
+        <w:pStyle w:val="Listenabsatz"/>
+        <w:numPr>
+          <w:ilvl w:val="1"/>
+          <w:numId w:val="7"/>
+        </w:numPr>
+      </w:pPr>
+      <w:r>
+        <w:t>Blitzplanung</w:t>
+      </w:r>
+    </w:p>
+    <w:p>
+      <w:pPr>
+        <w:pStyle w:val="Listenabsatz"/>
+        <w:numPr>
+          <w:ilvl w:val="1"/>
+          <w:numId w:val="7"/>
+        </w:numPr>
+      </w:pPr>
+      <w:r>
+        <w:t>DSDM-Methode</w:t>
+      </w:r>
+    </w:p>
+    <w:p>
+      <w:pPr>
+        <w:pStyle w:val="Listenabsatz"/>
+        <w:numPr>
+          <w:ilvl w:val="1"/>
+          <w:numId w:val="7"/>
+        </w:numPr>
+      </w:pPr>
+      <w:proofErr w:type="spellStart"/>
+      <w:r>
+        <w:t>Scrum</w:t>
+      </w:r>
+      <w:proofErr w:type="spellEnd"/>
+      <w:r>
+        <w:t>-Methode</w:t>
+      </w:r>
+    </w:p>
+    <w:p>
+      <w:pPr>
+        <w:pStyle w:val="Listenabsatz"/>
+        <w:numPr>
+          <w:ilvl w:val="1"/>
+          <w:numId w:val="7"/>
+        </w:numPr>
+      </w:pPr>
+      <w:r>
+        <w:t>XP-Methode</w:t>
+      </w:r>
+    </w:p>
+    <w:p>
+      <w:pPr>
+        <w:pStyle w:val="Listenabsatz"/>
+        <w:numPr>
+          <w:ilvl w:val="0"/>
+          <w:numId w:val="7"/>
+        </w:numPr>
+      </w:pPr>
+      <w:r>
+        <w:t>Sollte schnell erledigt sein, um regelmäßig für Anpassungen durchgeführt werden zu können</w:t>
+      </w:r>
+    </w:p>
+    <w:p>
+      <w:pPr>
+        <w:ind w:left="708"/>
+        <w:rPr>
+          <w:b/>
+        </w:rPr>
+      </w:pPr>
+      <w:r>
+        <w:rPr>
+          <w:b/>
+        </w:rPr>
+        <w:t>Lieferungszyklus</w:t>
+      </w:r>
+    </w:p>
+    <w:p>
+      <w:pPr>
+        <w:pStyle w:val="Listenabsatz"/>
+        <w:numPr>
+          <w:ilvl w:val="0"/>
+          <w:numId w:val="8"/>
+        </w:numPr>
+      </w:pPr>
+      <w:r>
+        <w:t>Abgleich des Versionsplans</w:t>
+      </w:r>
+    </w:p>
+    <w:p>
+      <w:pPr>
+        <w:pStyle w:val="Listenabsatz"/>
+        <w:numPr>
+          <w:ilvl w:val="1"/>
+          <w:numId w:val="8"/>
+        </w:numPr>
+      </w:pPr>
+      <w:r>
+        <w:t>Neue Erkenntnisse und Erfahrungen in den Projektplan einfließen lassen</w:t>
+      </w:r>
+    </w:p>
+    <w:p>
+      <w:pPr>
+        <w:pStyle w:val="Listenabsatz"/>
+        <w:numPr>
+          <w:ilvl w:val="1"/>
+          <w:numId w:val="8"/>
+        </w:numPr>
+      </w:pPr>
+      <w:r>
+        <w:t xml:space="preserve">Anforderungen und Plan überarbeiten </w:t>
+      </w:r>
+      <w:r>
+        <w:sym w:font="Wingdings" w:char="F0E0"/>
+      </w:r>
+      <w:r>
+        <w:t xml:space="preserve"> Verstoß wenn nicht</w:t>
+      </w:r>
+    </w:p>
+    <w:p>
+      <w:pPr>
+        <w:pStyle w:val="Listenabsatz"/>
+        <w:numPr>
+          <w:ilvl w:val="1"/>
+          <w:numId w:val="8"/>
+        </w:numPr>
+      </w:pPr>
+      <w:r>
+        <w:t>Auftraggeber: Prioritäten überwachen</w:t>
+      </w:r>
+    </w:p>
+    <w:p>
+      <w:pPr>
+        <w:pStyle w:val="Listenabsatz"/>
+        <w:numPr>
+          <w:ilvl w:val="1"/>
+          <w:numId w:val="8"/>
+        </w:numPr>
+      </w:pPr>
+      <w:r>
+        <w:t>Team: geschätzte Zeit und Einsatz des Personals überwachen</w:t>
+      </w:r>
+    </w:p>
+    <w:p>
+      <w:pPr>
+        <w:pStyle w:val="Listenabsatz"/>
+        <w:numPr>
+          <w:ilvl w:val="1"/>
+          <w:numId w:val="8"/>
+        </w:numPr>
+      </w:pPr>
+      <w:r>
+        <w:t>Eventuell neue Strategie notwendig um beidem gerecht zu werden</w:t>
+      </w:r>
+    </w:p>
+    <w:p>
+      <w:pPr>
+        <w:pStyle w:val="Listenabsatz"/>
+        <w:numPr>
+          <w:ilvl w:val="0"/>
+          <w:numId w:val="8"/>
+        </w:numPr>
+      </w:pPr>
+      <w:r>
+        <w:t>Iterationszyklus</w:t>
+      </w:r>
+    </w:p>
+    <w:p>
+      <w:pPr>
+        <w:pStyle w:val="Listenabsatz"/>
+        <w:numPr>
+          <w:ilvl w:val="1"/>
+          <w:numId w:val="8"/>
+        </w:numPr>
+      </w:pPr>
+      <w:r>
+        <w:t>Iterationsplanung</w:t>
+      </w:r>
+    </w:p>
+    <w:p>
+      <w:pPr>
+        <w:pStyle w:val="Listenabsatz"/>
+        <w:numPr>
+          <w:ilvl w:val="2"/>
+          <w:numId w:val="8"/>
+        </w:numPr>
+      </w:pPr>
+      <w:r>
+        <w:t>Prioritäten festlegen</w:t>
+      </w:r>
+    </w:p>
+    <w:p>
+      <w:pPr>
+        <w:pStyle w:val="Listenabsatz"/>
+        <w:numPr>
+          <w:ilvl w:val="2"/>
+          <w:numId w:val="8"/>
+        </w:numPr>
+      </w:pPr>
+      <w:r>
+        <w:lastRenderedPageBreak/>
+        <w:t>Einschätzung der Dauer und Analyse der Abhängigkeiten</w:t>
+      </w:r>
+    </w:p>
+    <w:p>
+      <w:pPr>
+        <w:pStyle w:val="Listenabsatz"/>
+        <w:numPr>
+          <w:ilvl w:val="1"/>
+          <w:numId w:val="8"/>
+        </w:numPr>
+      </w:pPr>
+      <w:r>
+        <w:t>Tägliche Aktivitäten und Integrationsmaßnahmen</w:t>
+      </w:r>
+    </w:p>
+    <w:p>
+      <w:pPr>
+        <w:pStyle w:val="Listenabsatz"/>
+        <w:numPr>
+          <w:ilvl w:val="2"/>
+          <w:numId w:val="8"/>
+        </w:numPr>
+      </w:pPr>
+      <w:r>
+        <w:t>Tägliche Stand-</w:t>
+      </w:r>
+      <w:proofErr w:type="spellStart"/>
+      <w:r>
+        <w:t>up</w:t>
+      </w:r>
+      <w:proofErr w:type="spellEnd"/>
+      <w:r>
+        <w:t xml:space="preserve"> Meetings </w:t>
+      </w:r>
+      <w:r>
+        <w:sym w:font="Wingdings" w:char="F0E0"/>
+      </w:r>
+      <w:r>
+        <w:t xml:space="preserve"> fördern den Informationsfluss</w:t>
+      </w:r>
+    </w:p>
+    <w:p>
+      <w:pPr>
+        <w:pStyle w:val="Listenabsatz"/>
+        <w:numPr>
+          <w:ilvl w:val="2"/>
+          <w:numId w:val="8"/>
+        </w:numPr>
+      </w:pPr>
+      <w:r>
+        <w:t xml:space="preserve">Entwicklungsepisoden, Integration, </w:t>
+      </w:r>
+      <w:proofErr w:type="spellStart"/>
+      <w:r>
+        <w:t>Build</w:t>
+      </w:r>
+      <w:proofErr w:type="spellEnd"/>
+      <w:r>
+        <w:t>, Test</w:t>
+      </w:r>
+    </w:p>
+    <w:p>
+      <w:pPr>
+        <w:pStyle w:val="Listenabsatz"/>
+        <w:numPr>
+          <w:ilvl w:val="2"/>
+          <w:numId w:val="8"/>
+        </w:numPr>
+      </w:pPr>
+      <w:r>
+        <w:t xml:space="preserve">Ergebnisse dem Auftraggeber/Anwender vorlegen </w:t>
+      </w:r>
+      <w:r>
+        <w:sym w:font="Wingdings" w:char="F0E0"/>
+      </w:r>
+      <w:r>
+        <w:t xml:space="preserve"> eventuell Superzyklus definieren wenn Iteration zu kurz ist</w:t>
+      </w:r>
+    </w:p>
+    <w:p>
+      <w:pPr>
+        <w:pStyle w:val="Listenabsatz"/>
+        <w:numPr>
+          <w:ilvl w:val="1"/>
+          <w:numId w:val="8"/>
+        </w:numPr>
+      </w:pPr>
+      <w:r>
+        <w:t>Abschlussritual</w:t>
+      </w:r>
+    </w:p>
+    <w:p>
+      <w:pPr>
+        <w:pStyle w:val="Listenabsatz"/>
+        <w:numPr>
+          <w:ilvl w:val="2"/>
+          <w:numId w:val="8"/>
+        </w:numPr>
+      </w:pPr>
+      <w:r>
+        <w:t>Iteration gedanklich abschließen</w:t>
+      </w:r>
+    </w:p>
+    <w:p>
+      <w:pPr>
+        <w:pStyle w:val="Listenabsatz"/>
+        <w:numPr>
+          <w:ilvl w:val="2"/>
+          <w:numId w:val="8"/>
+        </w:numPr>
+      </w:pPr>
+      <w:r>
+        <w:t>Verhältnis zum Auftraggeber/Anwender</w:t>
+      </w:r>
+    </w:p>
+    <w:p>
+      <w:pPr>
+        <w:pStyle w:val="Listenabsatz"/>
+        <w:numPr>
+          <w:ilvl w:val="2"/>
+          <w:numId w:val="8"/>
+        </w:numPr>
+      </w:pPr>
+      <w:r>
+        <w:t>Kommunikationsmuster</w:t>
+      </w:r>
+    </w:p>
+    <w:p>
+      <w:pPr>
+        <w:pStyle w:val="Listenabsatz"/>
+        <w:numPr>
+          <w:ilvl w:val="2"/>
+          <w:numId w:val="8"/>
+        </w:numPr>
+      </w:pPr>
+      <w:r>
+        <w:t>Teamatmosphäre</w:t>
+      </w:r>
+    </w:p>
+    <w:p>
+      <w:pPr>
+        <w:pStyle w:val="Listenabsatz"/>
+        <w:numPr>
+          <w:ilvl w:val="2"/>
+          <w:numId w:val="8"/>
+        </w:numPr>
+      </w:pPr>
+      <w:r>
+        <w:t>Konventionen</w:t>
+      </w:r>
+    </w:p>
+    <w:p>
+      <w:pPr>
+        <w:pStyle w:val="Listenabsatz"/>
+        <w:numPr>
+          <w:ilvl w:val="2"/>
+          <w:numId w:val="8"/>
+        </w:numPr>
+      </w:pPr>
+      <w:r>
+        <w:t>Schulungen</w:t>
+      </w:r>
+    </w:p>
+    <w:p>
+      <w:pPr>
+        <w:pStyle w:val="Listenabsatz"/>
+        <w:numPr>
+          <w:ilvl w:val="2"/>
+          <w:numId w:val="8"/>
+        </w:numPr>
+      </w:pPr>
+      <w:r>
+        <w:t>Neue Techniken</w:t>
+      </w:r>
+    </w:p>
+    <w:p>
+      <w:pPr>
+        <w:pStyle w:val="Listenabsatz"/>
+        <w:numPr>
+          <w:ilvl w:val="2"/>
+          <w:numId w:val="8"/>
+        </w:numPr>
+      </w:pPr>
+      <w:proofErr w:type="spellStart"/>
+      <w:r>
+        <w:t>Kaizen</w:t>
+      </w:r>
+      <w:proofErr w:type="spellEnd"/>
+      <w:r>
+        <w:t xml:space="preserve">-Workshop </w:t>
+      </w:r>
+      <w:r>
+        <w:sym w:font="Wingdings" w:char="F0E0"/>
+      </w:r>
+      <w:r>
+        <w:t xml:space="preserve"> Arbeitsgewohnheiten optimieren</w:t>
+      </w:r>
+    </w:p>
+    <w:p>
+      <w:pPr>
+        <w:pStyle w:val="Listenabsatz"/>
+        <w:numPr>
+          <w:ilvl w:val="1"/>
+          <w:numId w:val="8"/>
+        </w:numPr>
+      </w:pPr>
+      <w:r>
+        <w:t>Tätigkeiten:</w:t>
+      </w:r>
+    </w:p>
+    <w:p>
+      <w:pPr>
+        <w:pStyle w:val="Listenabsatz"/>
+        <w:numPr>
+          <w:ilvl w:val="2"/>
+          <w:numId w:val="8"/>
+        </w:numPr>
+      </w:pPr>
+      <w:r>
+        <w:t>Anforderungen ergänzen</w:t>
+      </w:r>
+    </w:p>
+    <w:p>
+      <w:pPr>
+        <w:pStyle w:val="Listenabsatz"/>
+        <w:numPr>
+          <w:ilvl w:val="2"/>
+          <w:numId w:val="8"/>
+        </w:numPr>
+      </w:pPr>
+      <w:r>
+        <w:t>Experimentieren mit dem Benutzerschnittstellendesign</w:t>
+      </w:r>
+    </w:p>
+    <w:p>
+      <w:pPr>
+        <w:pStyle w:val="Listenabsatz"/>
+        <w:numPr>
+          <w:ilvl w:val="2"/>
+          <w:numId w:val="8"/>
+        </w:numPr>
+      </w:pPr>
+      <w:r>
+        <w:t>Infrastruktur des System erweitern</w:t>
+      </w:r>
+    </w:p>
+    <w:p>
+      <w:pPr>
+        <w:pStyle w:val="Listenabsatz"/>
+        <w:numPr>
+          <w:ilvl w:val="2"/>
+          <w:numId w:val="8"/>
+        </w:numPr>
+      </w:pPr>
+      <w:r>
+        <w:t>System den Anwendern vorführen</w:t>
+      </w:r>
+    </w:p>
+    <w:p>
+      <w:pPr>
+        <w:pStyle w:val="Listenabsatz"/>
+        <w:numPr>
+          <w:ilvl w:val="2"/>
+          <w:numId w:val="8"/>
+        </w:numPr>
+      </w:pPr>
+      <w:r>
+        <w:t>Funktionalität und Tests hinzufügen</w:t>
+      </w:r>
+    </w:p>
+    <w:p>
+      <w:pPr>
+        <w:pStyle w:val="Listenabsatz"/>
+        <w:numPr>
+          <w:ilvl w:val="2"/>
+          <w:numId w:val="8"/>
+        </w:numPr>
+      </w:pPr>
+      <w:r>
+        <w:t>Automatisierung der Arbeitsabläufe ergänzen</w:t>
+      </w:r>
+    </w:p>
+    <w:p>
+      <w:pPr>
+        <w:pStyle w:val="Listenabsatz"/>
+        <w:numPr>
+          <w:ilvl w:val="0"/>
+          <w:numId w:val="8"/>
+        </w:numPr>
+      </w:pPr>
+      <w:r>
+        <w:t>Auslieferung an die Endanwender</w:t>
+      </w:r>
+    </w:p>
+    <w:p>
+      <w:pPr>
+        <w:pStyle w:val="Listenabsatz"/>
+        <w:numPr>
+          <w:ilvl w:val="1"/>
+          <w:numId w:val="8"/>
+        </w:numPr>
+      </w:pPr>
+      <w:r>
+        <w:t>Nicht länger als 3 Monate dazwischen (sehr schwierig zu bewältigen da Ziele oftmals verloren gehen)</w:t>
+      </w:r>
+    </w:p>
+    <w:p>
+      <w:pPr>
+        <w:pStyle w:val="Listenabsatz"/>
+        <w:numPr>
+          <w:ilvl w:val="1"/>
+          <w:numId w:val="8"/>
+        </w:numPr>
+      </w:pPr>
+      <w:r>
+        <w:t>Übergabe an Anwender (mit oder ohne Schulung)</w:t>
+      </w:r>
+    </w:p>
+    <w:p>
+      <w:pPr>
+        <w:pStyle w:val="Listenabsatz"/>
+        <w:numPr>
+          <w:ilvl w:val="0"/>
+          <w:numId w:val="8"/>
+        </w:numPr>
+      </w:pPr>
+      <w:r>
+        <w:t>Abschluss mit Reflexion</w:t>
+      </w:r>
+    </w:p>
+    <w:p>
+      <w:pPr>
+        <w:pStyle w:val="Listenabsatz"/>
+        <w:numPr>
+          <w:ilvl w:val="1"/>
+          <w:numId w:val="8"/>
+        </w:numPr>
+      </w:pPr>
+      <w:r>
+        <w:t xml:space="preserve">Entspannen </w:t>
+      </w:r>
+      <w:r>
+        <w:sym w:font="Wingdings" w:char="F0E0"/>
+      </w:r>
+      <w:r>
+        <w:t xml:space="preserve"> alles (Belastungen) abschütteln um für neue Phase bereit zu sein</w:t>
+      </w:r>
+    </w:p>
+    <w:p>
+      <w:pPr>
+        <w:pStyle w:val="Listenabsatz"/>
+        <w:numPr>
+          <w:ilvl w:val="1"/>
+          <w:numId w:val="8"/>
+        </w:numPr>
+      </w:pPr>
+      <w:r>
+        <w:t>Nach der Auslieferung</w:t>
+      </w:r>
+    </w:p>
+    <w:p>
+      <w:pPr>
+        <w:pStyle w:val="Listenabsatz"/>
+        <w:numPr>
+          <w:ilvl w:val="1"/>
+          <w:numId w:val="8"/>
+        </w:numPr>
+      </w:pPr>
+      <w:r>
+        <w:t>Sollte nichts mit der Systementwicklung zu tun haben (Fete, früher Feierabend, Ausflug, neue Technologie kennenlernen)</w:t>
+      </w:r>
+    </w:p>
+    <w:p>
+      <w:pPr>
+        <w:pStyle w:val="Listenabsatz"/>
+        <w:numPr>
+          <w:ilvl w:val="1"/>
+          <w:numId w:val="8"/>
+        </w:numPr>
+      </w:pPr>
+      <w:r>
+        <w:t>Reflexion über Arbeitsgewohnheit, Strategie, entwickelte Software</w:t>
+      </w:r>
+    </w:p>
+    <w:p>
+      <w:pPr>
+        <w:pStyle w:val="Listenabsatz"/>
+        <w:numPr>
+          <w:ilvl w:val="0"/>
+          <w:numId w:val="6"/>
+        </w:numPr>
+        <w:rPr>
+          <w:b/>
+        </w:rPr>
+      </w:pPr>
+      <w:r>
+        <w:rPr>
+          <w:b/>
+        </w:rPr>
+        <w:t>Arbeitsergebnisse</w:t>
+      </w:r>
+    </w:p>
+    <w:p>
+      <w:pPr>
+        <w:pStyle w:val="Listenabsatz"/>
+        <w:numPr>
+          <w:ilvl w:val="1"/>
+          <w:numId w:val="6"/>
+        </w:numPr>
+      </w:pPr>
+      <w:r>
+        <w:t xml:space="preserve">Weder alle erforderlich noch alle optional </w:t>
+      </w:r>
+      <w:r>
+        <w:sym w:font="Wingdings" w:char="F0E0"/>
+      </w:r>
+      <w:r>
+        <w:t xml:space="preserve"> äquivalente Ersetzungen, Variationen und Anpassungen sind möglich</w:t>
+      </w:r>
+    </w:p>
+    <w:p>
+      <w:pPr>
+        <w:pStyle w:val="Listenabsatz"/>
+        <w:numPr>
+          <w:ilvl w:val="1"/>
+          <w:numId w:val="6"/>
+        </w:numPr>
+      </w:pPr>
+      <w:r>
+        <w:t>Crystal Clear: Anzahl und Notwendigkeit von Zwischenergebnissen stark reduziert (interpersonelle Kommunikation, Anmerkungen auf den Whiteboards, Wandzeitungen, Demos, Lieferungen)</w:t>
+      </w:r>
+    </w:p>
+    <w:p>
+      <w:pPr>
+        <w:pStyle w:val="Listenabsatz"/>
+        <w:numPr>
+          <w:ilvl w:val="1"/>
+          <w:numId w:val="6"/>
+        </w:numPr>
+      </w:pPr>
+      <w:r>
+        <w:t>Trotzdem: Beschreibung der Arbeitsergebnisse ist notwendig</w:t>
+      </w:r>
+    </w:p>
+    <w:p>
+      <w:pPr>
+        <w:pStyle w:val="Listenabsatz"/>
+        <w:numPr>
+          <w:ilvl w:val="1"/>
+          <w:numId w:val="6"/>
+        </w:numPr>
+      </w:pPr>
+      <w:r>
+        <w:t xml:space="preserve">Standardergebnisse </w:t>
+      </w:r>
+      <w:r>
+        <w:sym w:font="Wingdings" w:char="F0E0"/>
+      </w:r>
+      <w:r>
+        <w:t xml:space="preserve"> können erweitert, gekürzt oder modifiziert werden</w:t>
+      </w:r>
+    </w:p>
+    <w:p>
+      <w:pPr>
+        <w:pStyle w:val="Listenabsatz"/>
+        <w:numPr>
+          <w:ilvl w:val="1"/>
+          <w:numId w:val="6"/>
+        </w:numPr>
+      </w:pPr>
+      <w:r>
+        <w:t>Werden den Rollen zugeordnet</w:t>
+      </w:r>
+    </w:p>
+    <w:p>
+      <w:pPr>
+        <w:ind w:left="1080"/>
+      </w:pPr>
+      <w:r>
+        <w:rPr>
+          <w:u w:val="single"/>
+        </w:rPr>
+        <w:t>Auftraggeber:</w:t>
+      </w:r>
+    </w:p>
+    <w:p>
+      <w:pPr>
+        <w:pStyle w:val="Listenabsatz"/>
+        <w:numPr>
+          <w:ilvl w:val="1"/>
+          <w:numId w:val="6"/>
+        </w:numPr>
+      </w:pPr>
+      <w:r>
+        <w:t>Projektauftrag mit ausgeglichenen Prioritäten</w:t>
+      </w:r>
+    </w:p>
+    <w:p>
+      <w:pPr>
+        <w:ind w:left="1080"/>
+        <w:rPr>
+          <w:u w:val="single"/>
+        </w:rPr>
+      </w:pPr>
+      <w:r>
+        <w:rPr>
+          <w:u w:val="single"/>
+        </w:rPr>
+        <w:lastRenderedPageBreak/>
+        <w:t>Team:</w:t>
+      </w:r>
+    </w:p>
+    <w:p>
+      <w:pPr>
+        <w:pStyle w:val="Listenabsatz"/>
+        <w:numPr>
+          <w:ilvl w:val="1"/>
+          <w:numId w:val="6"/>
+        </w:numPr>
+      </w:pPr>
+      <w:r>
+        <w:t>Teamstruktur und Konventionen</w:t>
+      </w:r>
+    </w:p>
+    <w:p>
+      <w:pPr>
+        <w:pStyle w:val="Listenabsatz"/>
+        <w:numPr>
+          <w:ilvl w:val="2"/>
+          <w:numId w:val="6"/>
+        </w:numPr>
+      </w:pPr>
+      <w:r>
+        <w:t>Rollenzuweisung</w:t>
+      </w:r>
+    </w:p>
+    <w:p>
+      <w:pPr>
+        <w:pStyle w:val="Listenabsatz"/>
+        <w:numPr>
+          <w:ilvl w:val="2"/>
+          <w:numId w:val="6"/>
+        </w:numPr>
+      </w:pPr>
+      <w:r>
+        <w:t>Programmierkonventionen (Benennung, Formate, Kommentare)</w:t>
+      </w:r>
+    </w:p>
+    <w:p>
+      <w:pPr>
+        <w:pStyle w:val="Listenabsatz"/>
+        <w:numPr>
+          <w:ilvl w:val="2"/>
+          <w:numId w:val="6"/>
+        </w:numPr>
+      </w:pPr>
+      <w:r>
+        <w:t>Design- und Codeüberarbeitungskonventionen (</w:t>
+      </w:r>
+      <w:proofErr w:type="spellStart"/>
+      <w:r>
+        <w:t>Refactoring</w:t>
+      </w:r>
+      <w:proofErr w:type="spellEnd"/>
+      <w:r>
+        <w:t xml:space="preserve">, Pair </w:t>
+      </w:r>
+      <w:proofErr w:type="spellStart"/>
+      <w:r>
+        <w:t>Programming</w:t>
+      </w:r>
+      <w:proofErr w:type="spellEnd"/>
+      <w:r>
+        <w:t>)</w:t>
+      </w:r>
+    </w:p>
+    <w:p>
+      <w:pPr>
+        <w:pStyle w:val="Listenabsatz"/>
+        <w:numPr>
+          <w:ilvl w:val="2"/>
+          <w:numId w:val="6"/>
+        </w:numPr>
+      </w:pPr>
+      <w:r>
+        <w:t>Iterationslänge, Formen des Statusberichts</w:t>
+      </w:r>
+    </w:p>
+    <w:p>
+      <w:pPr>
+        <w:pStyle w:val="Listenabsatz"/>
+        <w:numPr>
+          <w:ilvl w:val="2"/>
+          <w:numId w:val="6"/>
+        </w:numPr>
+      </w:pPr>
+      <w:r>
+        <w:t>Konventionen für Konfigurationsmanagement</w:t>
+      </w:r>
+    </w:p>
+    <w:p>
+      <w:pPr>
+        <w:pStyle w:val="Listenabsatz"/>
+        <w:numPr>
+          <w:ilvl w:val="1"/>
+          <w:numId w:val="6"/>
+        </w:numPr>
+      </w:pPr>
+      <w:r>
+        <w:t>Ergebnisse der Reflexions-Workshops</w:t>
+      </w:r>
+      <w:r>
+        <w:t xml:space="preserve"> (Flipchart)</w:t>
+      </w:r>
       <w:bookmarkStart w:id="0" w:name="_GoBack"/>
       <w:bookmarkEnd w:id="0"/>
     </w:p>
     <w:p>
       <w:pPr>
-        <w:pStyle w:val="Listenabsatz"/>
-      </w:pPr>
+        <w:ind w:left="1080"/>
+        <w:rPr>
+          <w:u w:val="single"/>
+        </w:rPr>
+      </w:pPr>
+      <w:r>
+        <w:rPr>
+          <w:u w:val="single"/>
+        </w:rPr>
+        <w:t>Koordinator</w:t>
+      </w:r>
+    </w:p>
+    <w:p>
+      <w:pPr>
+        <w:pStyle w:val="Listenabsatz"/>
+        <w:numPr>
+          <w:ilvl w:val="1"/>
+          <w:numId w:val="6"/>
+        </w:numPr>
+      </w:pPr>
+      <w:r>
+        <w:t>Projektplan</w:t>
+      </w:r>
+    </w:p>
+    <w:p>
+      <w:pPr>
+        <w:pStyle w:val="Listenabsatz"/>
+        <w:numPr>
+          <w:ilvl w:val="1"/>
+          <w:numId w:val="6"/>
+        </w:numPr>
+      </w:pPr>
+      <w:r>
+        <w:t>Versionsplan</w:t>
+      </w:r>
+    </w:p>
+    <w:p>
+      <w:pPr>
+        <w:pStyle w:val="Listenabsatz"/>
+        <w:numPr>
+          <w:ilvl w:val="1"/>
+          <w:numId w:val="6"/>
+        </w:numPr>
+      </w:pPr>
+      <w:r>
+        <w:t>Projektstatus</w:t>
+      </w:r>
+    </w:p>
+    <w:p>
+      <w:pPr>
+        <w:pStyle w:val="Listenabsatz"/>
+        <w:numPr>
+          <w:ilvl w:val="1"/>
+          <w:numId w:val="6"/>
+        </w:numPr>
+      </w:pPr>
+      <w:r>
+        <w:t>Risikoliste</w:t>
+      </w:r>
+    </w:p>
+    <w:p>
+      <w:pPr>
+        <w:pStyle w:val="Listenabsatz"/>
+        <w:numPr>
+          <w:ilvl w:val="1"/>
+          <w:numId w:val="6"/>
+        </w:numPr>
+      </w:pPr>
+      <w:r>
+        <w:t>Iterationsplan und –</w:t>
+      </w:r>
+      <w:proofErr w:type="spellStart"/>
+      <w:r>
+        <w:t>status</w:t>
+      </w:r>
+      <w:proofErr w:type="spellEnd"/>
+    </w:p>
+    <w:p>
+      <w:pPr>
+        <w:pStyle w:val="Listenabsatz"/>
+        <w:numPr>
+          <w:ilvl w:val="1"/>
+          <w:numId w:val="6"/>
+        </w:numPr>
+      </w:pPr>
+      <w:r>
+        <w:t>Begutachtungsplan</w:t>
+      </w:r>
+    </w:p>
+    <w:p>
+      <w:pPr>
+        <w:ind w:left="1080"/>
+        <w:rPr>
+          <w:u w:val="single"/>
+        </w:rPr>
+      </w:pPr>
+      <w:r>
+        <w:rPr>
+          <w:u w:val="single"/>
+        </w:rPr>
+        <w:t>Fachexperte und erfahrener Anwender</w:t>
+      </w:r>
+    </w:p>
+    <w:p>
+      <w:pPr>
+        <w:pStyle w:val="Listenabsatz"/>
+        <w:numPr>
+          <w:ilvl w:val="1"/>
+          <w:numId w:val="6"/>
+        </w:numPr>
+      </w:pPr>
+      <w:r>
+        <w:t>Liste der von einer Rolle zu erreichenden Ziele</w:t>
+      </w:r>
+    </w:p>
+    <w:p>
+      <w:pPr>
+        <w:pStyle w:val="Listenabsatz"/>
+        <w:numPr>
+          <w:ilvl w:val="1"/>
+          <w:numId w:val="6"/>
+        </w:numPr>
+      </w:pPr>
+      <w:proofErr w:type="spellStart"/>
+      <w:r>
+        <w:t>Use</w:t>
+      </w:r>
+      <w:proofErr w:type="spellEnd"/>
+      <w:r>
+        <w:t xml:space="preserve"> Cases und Anforderungskatalog</w:t>
+      </w:r>
+    </w:p>
+    <w:p>
+      <w:pPr>
+        <w:pStyle w:val="Listenabsatz"/>
+        <w:numPr>
+          <w:ilvl w:val="1"/>
+          <w:numId w:val="6"/>
+        </w:numPr>
+      </w:pPr>
+      <w:r>
+        <w:t>Anwenderrollenmodell</w:t>
+      </w:r>
+    </w:p>
+    <w:p>
+      <w:pPr>
+        <w:ind w:left="1080"/>
+        <w:rPr>
+          <w:u w:val="single"/>
+        </w:rPr>
+      </w:pPr>
+      <w:r>
+        <w:rPr>
+          <w:u w:val="single"/>
+        </w:rPr>
+        <w:t>Chefdesigner</w:t>
+      </w:r>
+    </w:p>
+    <w:p>
+      <w:pPr>
+        <w:pStyle w:val="Listenabsatz"/>
+        <w:numPr>
+          <w:ilvl w:val="1"/>
+          <w:numId w:val="6"/>
+        </w:numPr>
+      </w:pPr>
+      <w:r>
+        <w:t>Architekturbeschreibung</w:t>
+      </w:r>
+    </w:p>
+    <w:p>
+      <w:pPr>
+        <w:ind w:left="1080"/>
+        <w:rPr>
+          <w:u w:val="single"/>
+        </w:rPr>
+      </w:pPr>
+      <w:r>
+        <w:rPr>
+          <w:u w:val="single"/>
+        </w:rPr>
+        <w:t>Designer/Programmierer</w:t>
+      </w:r>
+    </w:p>
+    <w:p>
+      <w:pPr>
+        <w:pStyle w:val="Listenabsatz"/>
+        <w:numPr>
+          <w:ilvl w:val="1"/>
+          <w:numId w:val="6"/>
+        </w:numPr>
+      </w:pPr>
+      <w:r>
+        <w:t>Bildschirmskizzen</w:t>
+      </w:r>
+    </w:p>
+    <w:p>
+      <w:pPr>
+        <w:pStyle w:val="Listenabsatz"/>
+        <w:numPr>
+          <w:ilvl w:val="1"/>
+          <w:numId w:val="6"/>
+        </w:numPr>
+      </w:pPr>
+      <w:r>
+        <w:t>Allgemeines Fachmodell</w:t>
+      </w:r>
+    </w:p>
+    <w:p>
+      <w:pPr>
+        <w:pStyle w:val="Listenabsatz"/>
+        <w:numPr>
+          <w:ilvl w:val="1"/>
+          <w:numId w:val="6"/>
+        </w:numPr>
+      </w:pPr>
+      <w:r>
+        <w:t>Designskizzen und Anmerkungen</w:t>
+      </w:r>
+    </w:p>
+    <w:p>
+      <w:pPr>
+        <w:pStyle w:val="Listenabsatz"/>
+        <w:numPr>
+          <w:ilvl w:val="1"/>
+          <w:numId w:val="6"/>
+        </w:numPr>
+      </w:pPr>
+      <w:r>
+        <w:t>Quellcode</w:t>
+      </w:r>
+    </w:p>
+    <w:p>
+      <w:pPr>
+        <w:pStyle w:val="Listenabsatz"/>
+        <w:numPr>
+          <w:ilvl w:val="1"/>
+          <w:numId w:val="6"/>
+        </w:numPr>
+      </w:pPr>
+      <w:r>
+        <w:t>Migrationscode</w:t>
+      </w:r>
+    </w:p>
+    <w:p>
+      <w:pPr>
+        <w:pStyle w:val="Listenabsatz"/>
+        <w:numPr>
+          <w:ilvl w:val="1"/>
+          <w:numId w:val="6"/>
+        </w:numPr>
+      </w:pPr>
+      <w:r>
+        <w:t>Tests</w:t>
+      </w:r>
+    </w:p>
+    <w:p>
+      <w:pPr>
+        <w:pStyle w:val="Listenabsatz"/>
+        <w:numPr>
+          <w:ilvl w:val="1"/>
+          <w:numId w:val="6"/>
+        </w:numPr>
+      </w:pPr>
+      <w:r>
+        <w:t>Systempaket</w:t>
+      </w:r>
+    </w:p>
+    <w:p>
+      <w:pPr>
+        <w:ind w:left="1080"/>
+        <w:rPr>
+          <w:u w:val="single"/>
+        </w:rPr>
+      </w:pPr>
+      <w:r>
+        <w:rPr>
+          <w:u w:val="single"/>
+        </w:rPr>
+        <w:t>Tester</w:t>
+      </w:r>
+    </w:p>
+    <w:p>
+      <w:pPr>
+        <w:pStyle w:val="Listenabsatz"/>
+        <w:numPr>
+          <w:ilvl w:val="1"/>
+          <w:numId w:val="6"/>
+        </w:numPr>
+      </w:pPr>
+      <w:r>
+        <w:t>Rechtzeitige Fehlerberichte</w:t>
+      </w:r>
+    </w:p>
+    <w:p>
+      <w:pPr>
+        <w:ind w:left="1080"/>
+        <w:rPr>
+          <w:u w:val="single"/>
+        </w:rPr>
+      </w:pPr>
+      <w:r>
+        <w:rPr>
+          <w:u w:val="single"/>
+        </w:rPr>
+        <w:t>Autor</w:t>
+      </w:r>
+    </w:p>
+    <w:p>
+      <w:pPr>
+        <w:pStyle w:val="Listenabsatz"/>
+        <w:numPr>
+          <w:ilvl w:val="1"/>
+          <w:numId w:val="6"/>
+        </w:numPr>
+      </w:pPr>
+      <w:r>
+        <w:t>Anwenderhilfen</w:t>
+      </w:r>
     </w:p>
     <w:sectPr>
       <w:pgSz w:w="11906" w:h="16838"/>
@@ -4985,6 +6681,232 @@
     </w:lvl>
   </w:abstractNum>
   <w:abstractNum w:abstractNumId="2">
+    <w:nsid w:val="11A1006E"/>
+    <w:multiLevelType w:val="hybridMultilevel"/>
+    <w:tmpl w:val="702CCF96"/>
+    <w:lvl w:ilvl="0" w:tplc="04070001">
+      <w:start w:val="1"/>
+      <w:numFmt w:val="bullet"/>
+      <w:lvlText w:val=""/>
+      <w:lvlJc w:val="left"/>
+      <w:pPr>
+        <w:ind w:left="1440" w:hanging="360"/>
+      </w:pPr>
+      <w:rPr>
+        <w:rFonts w:ascii="Symbol" w:hAnsi="Symbol" w:hint="default"/>
+      </w:rPr>
+    </w:lvl>
+    <w:lvl w:ilvl="1" w:tplc="04070003">
+      <w:start w:val="1"/>
+      <w:numFmt w:val="bullet"/>
+      <w:lvlText w:val="o"/>
+      <w:lvlJc w:val="left"/>
+      <w:pPr>
+        <w:ind w:left="2160" w:hanging="360"/>
+      </w:pPr>
+      <w:rPr>
+        <w:rFonts w:ascii="Courier New" w:hAnsi="Courier New" w:cs="Courier New" w:hint="default"/>
+      </w:rPr>
+    </w:lvl>
+    <w:lvl w:ilvl="2" w:tplc="04070005">
+      <w:start w:val="1"/>
+      <w:numFmt w:val="bullet"/>
+      <w:lvlText w:val=""/>
+      <w:lvlJc w:val="left"/>
+      <w:pPr>
+        <w:ind w:left="2880" w:hanging="360"/>
+      </w:pPr>
+      <w:rPr>
+        <w:rFonts w:ascii="Wingdings" w:hAnsi="Wingdings" w:hint="default"/>
+      </w:rPr>
+    </w:lvl>
+    <w:lvl w:ilvl="3" w:tplc="04070001" w:tentative="1">
+      <w:start w:val="1"/>
+      <w:numFmt w:val="bullet"/>
+      <w:lvlText w:val=""/>
+      <w:lvlJc w:val="left"/>
+      <w:pPr>
+        <w:ind w:left="3600" w:hanging="360"/>
+      </w:pPr>
+      <w:rPr>
+        <w:rFonts w:ascii="Symbol" w:hAnsi="Symbol" w:hint="default"/>
+      </w:rPr>
+    </w:lvl>
+    <w:lvl w:ilvl="4" w:tplc="04070003" w:tentative="1">
+      <w:start w:val="1"/>
+      <w:numFmt w:val="bullet"/>
+      <w:lvlText w:val="o"/>
+      <w:lvlJc w:val="left"/>
+      <w:pPr>
+        <w:ind w:left="4320" w:hanging="360"/>
+      </w:pPr>
+      <w:rPr>
+        <w:rFonts w:ascii="Courier New" w:hAnsi="Courier New" w:cs="Courier New" w:hint="default"/>
+      </w:rPr>
+    </w:lvl>
+    <w:lvl w:ilvl="5" w:tplc="04070005" w:tentative="1">
+      <w:start w:val="1"/>
+      <w:numFmt w:val="bullet"/>
+      <w:lvlText w:val=""/>
+      <w:lvlJc w:val="left"/>
+      <w:pPr>
+        <w:ind w:left="5040" w:hanging="360"/>
+      </w:pPr>
+      <w:rPr>
+        <w:rFonts w:ascii="Wingdings" w:hAnsi="Wingdings" w:hint="default"/>
+      </w:rPr>
+    </w:lvl>
+    <w:lvl w:ilvl="6" w:tplc="04070001" w:tentative="1">
+      <w:start w:val="1"/>
+      <w:numFmt w:val="bullet"/>
+      <w:lvlText w:val=""/>
+      <w:lvlJc w:val="left"/>
+      <w:pPr>
+        <w:ind w:left="5760" w:hanging="360"/>
+      </w:pPr>
+      <w:rPr>
+        <w:rFonts w:ascii="Symbol" w:hAnsi="Symbol" w:hint="default"/>
+      </w:rPr>
+    </w:lvl>
+    <w:lvl w:ilvl="7" w:tplc="04070003" w:tentative="1">
+      <w:start w:val="1"/>
+      <w:numFmt w:val="bullet"/>
+      <w:lvlText w:val="o"/>
+      <w:lvlJc w:val="left"/>
+      <w:pPr>
+        <w:ind w:left="6480" w:hanging="360"/>
+      </w:pPr>
+      <w:rPr>
+        <w:rFonts w:ascii="Courier New" w:hAnsi="Courier New" w:cs="Courier New" w:hint="default"/>
+      </w:rPr>
+    </w:lvl>
+    <w:lvl w:ilvl="8" w:tplc="04070005" w:tentative="1">
+      <w:start w:val="1"/>
+      <w:numFmt w:val="bullet"/>
+      <w:lvlText w:val=""/>
+      <w:lvlJc w:val="left"/>
+      <w:pPr>
+        <w:ind w:left="7200" w:hanging="360"/>
+      </w:pPr>
+      <w:rPr>
+        <w:rFonts w:ascii="Wingdings" w:hAnsi="Wingdings" w:hint="default"/>
+      </w:rPr>
+    </w:lvl>
+  </w:abstractNum>
+  <w:abstractNum w:abstractNumId="3">
+    <w:nsid w:val="24405C2B"/>
+    <w:multiLevelType w:val="hybridMultilevel"/>
+    <w:tmpl w:val="4B927988"/>
+    <w:lvl w:ilvl="0" w:tplc="04070001">
+      <w:start w:val="1"/>
+      <w:numFmt w:val="bullet"/>
+      <w:lvlText w:val=""/>
+      <w:lvlJc w:val="left"/>
+      <w:pPr>
+        <w:ind w:left="2160" w:hanging="360"/>
+      </w:pPr>
+      <w:rPr>
+        <w:rFonts w:ascii="Symbol" w:hAnsi="Symbol" w:hint="default"/>
+      </w:rPr>
+    </w:lvl>
+    <w:lvl w:ilvl="1" w:tplc="04070003" w:tentative="1">
+      <w:start w:val="1"/>
+      <w:numFmt w:val="bullet"/>
+      <w:lvlText w:val="o"/>
+      <w:lvlJc w:val="left"/>
+      <w:pPr>
+        <w:ind w:left="2880" w:hanging="360"/>
+      </w:pPr>
+      <w:rPr>
+        <w:rFonts w:ascii="Courier New" w:hAnsi="Courier New" w:cs="Courier New" w:hint="default"/>
+      </w:rPr>
+    </w:lvl>
+    <w:lvl w:ilvl="2" w:tplc="04070005" w:tentative="1">
+      <w:start w:val="1"/>
+      <w:numFmt w:val="bullet"/>
+      <w:lvlText w:val=""/>
+      <w:lvlJc w:val="left"/>
+      <w:pPr>
+        <w:ind w:left="3600" w:hanging="360"/>
+      </w:pPr>
+      <w:rPr>
+        <w:rFonts w:ascii="Wingdings" w:hAnsi="Wingdings" w:hint="default"/>
+      </w:rPr>
+    </w:lvl>
+    <w:lvl w:ilvl="3" w:tplc="04070001" w:tentative="1">
+      <w:start w:val="1"/>
+      <w:numFmt w:val="bullet"/>
+      <w:lvlText w:val=""/>
+      <w:lvlJc w:val="left"/>
+      <w:pPr>
+        <w:ind w:left="4320" w:hanging="360"/>
+      </w:pPr>
+      <w:rPr>
+        <w:rFonts w:ascii="Symbol" w:hAnsi="Symbol" w:hint="default"/>
+      </w:rPr>
+    </w:lvl>
+    <w:lvl w:ilvl="4" w:tplc="04070003" w:tentative="1">
+      <w:start w:val="1"/>
+      <w:numFmt w:val="bullet"/>
+      <w:lvlText w:val="o"/>
+      <w:lvlJc w:val="left"/>
+      <w:pPr>
+        <w:ind w:left="5040" w:hanging="360"/>
+      </w:pPr>
+      <w:rPr>
+        <w:rFonts w:ascii="Courier New" w:hAnsi="Courier New" w:cs="Courier New" w:hint="default"/>
+      </w:rPr>
+    </w:lvl>
+    <w:lvl w:ilvl="5" w:tplc="04070005" w:tentative="1">
+      <w:start w:val="1"/>
+      <w:numFmt w:val="bullet"/>
+      <w:lvlText w:val=""/>
+      <w:lvlJc w:val="left"/>
+      <w:pPr>
+        <w:ind w:left="5760" w:hanging="360"/>
+      </w:pPr>
+      <w:rPr>
+        <w:rFonts w:ascii="Wingdings" w:hAnsi="Wingdings" w:hint="default"/>
+      </w:rPr>
+    </w:lvl>
+    <w:lvl w:ilvl="6" w:tplc="04070001" w:tentative="1">
+      <w:start w:val="1"/>
+      <w:numFmt w:val="bullet"/>
+      <w:lvlText w:val=""/>
+      <w:lvlJc w:val="left"/>
+      <w:pPr>
+        <w:ind w:left="6480" w:hanging="360"/>
+      </w:pPr>
+      <w:rPr>
+        <w:rFonts w:ascii="Symbol" w:hAnsi="Symbol" w:hint="default"/>
+      </w:rPr>
+    </w:lvl>
+    <w:lvl w:ilvl="7" w:tplc="04070003" w:tentative="1">
+      <w:start w:val="1"/>
+      <w:numFmt w:val="bullet"/>
+      <w:lvlText w:val="o"/>
+      <w:lvlJc w:val="left"/>
+      <w:pPr>
+        <w:ind w:left="7200" w:hanging="360"/>
+      </w:pPr>
+      <w:rPr>
+        <w:rFonts w:ascii="Courier New" w:hAnsi="Courier New" w:cs="Courier New" w:hint="default"/>
+      </w:rPr>
+    </w:lvl>
+    <w:lvl w:ilvl="8" w:tplc="04070005" w:tentative="1">
+      <w:start w:val="1"/>
+      <w:numFmt w:val="bullet"/>
+      <w:lvlText w:val=""/>
+      <w:lvlJc w:val="left"/>
+      <w:pPr>
+        <w:ind w:left="7920" w:hanging="360"/>
+      </w:pPr>
+      <w:rPr>
+        <w:rFonts w:ascii="Wingdings" w:hAnsi="Wingdings" w:hint="default"/>
+      </w:rPr>
+    </w:lvl>
+  </w:abstractNum>
+  <w:abstractNum w:abstractNumId="4">
     <w:nsid w:val="2C975E3C"/>
     <w:multiLevelType w:val="hybridMultilevel"/>
     <w:tmpl w:val="C3260882"/>
@@ -5070,7 +6992,233 @@
       </w:pPr>
     </w:lvl>
   </w:abstractNum>
-  <w:abstractNum w:abstractNumId="3">
+  <w:abstractNum w:abstractNumId="5">
+    <w:nsid w:val="38874DF3"/>
+    <w:multiLevelType w:val="hybridMultilevel"/>
+    <w:tmpl w:val="4556892A"/>
+    <w:lvl w:ilvl="0" w:tplc="04070001">
+      <w:start w:val="1"/>
+      <w:numFmt w:val="bullet"/>
+      <w:lvlText w:val=""/>
+      <w:lvlJc w:val="left"/>
+      <w:pPr>
+        <w:ind w:left="1428" w:hanging="360"/>
+      </w:pPr>
+      <w:rPr>
+        <w:rFonts w:ascii="Symbol" w:hAnsi="Symbol" w:hint="default"/>
+      </w:rPr>
+    </w:lvl>
+    <w:lvl w:ilvl="1" w:tplc="04070003">
+      <w:start w:val="1"/>
+      <w:numFmt w:val="bullet"/>
+      <w:lvlText w:val="o"/>
+      <w:lvlJc w:val="left"/>
+      <w:pPr>
+        <w:ind w:left="2148" w:hanging="360"/>
+      </w:pPr>
+      <w:rPr>
+        <w:rFonts w:ascii="Courier New" w:hAnsi="Courier New" w:cs="Courier New" w:hint="default"/>
+      </w:rPr>
+    </w:lvl>
+    <w:lvl w:ilvl="2" w:tplc="04070005">
+      <w:start w:val="1"/>
+      <w:numFmt w:val="bullet"/>
+      <w:lvlText w:val=""/>
+      <w:lvlJc w:val="left"/>
+      <w:pPr>
+        <w:ind w:left="2868" w:hanging="360"/>
+      </w:pPr>
+      <w:rPr>
+        <w:rFonts w:ascii="Wingdings" w:hAnsi="Wingdings" w:hint="default"/>
+      </w:rPr>
+    </w:lvl>
+    <w:lvl w:ilvl="3" w:tplc="04070001" w:tentative="1">
+      <w:start w:val="1"/>
+      <w:numFmt w:val="bullet"/>
+      <w:lvlText w:val=""/>
+      <w:lvlJc w:val="left"/>
+      <w:pPr>
+        <w:ind w:left="3588" w:hanging="360"/>
+      </w:pPr>
+      <w:rPr>
+        <w:rFonts w:ascii="Symbol" w:hAnsi="Symbol" w:hint="default"/>
+      </w:rPr>
+    </w:lvl>
+    <w:lvl w:ilvl="4" w:tplc="04070003" w:tentative="1">
+      <w:start w:val="1"/>
+      <w:numFmt w:val="bullet"/>
+      <w:lvlText w:val="o"/>
+      <w:lvlJc w:val="left"/>
+      <w:pPr>
+        <w:ind w:left="4308" w:hanging="360"/>
+      </w:pPr>
+      <w:rPr>
+        <w:rFonts w:ascii="Courier New" w:hAnsi="Courier New" w:cs="Courier New" w:hint="default"/>
+      </w:rPr>
+    </w:lvl>
+    <w:lvl w:ilvl="5" w:tplc="04070005" w:tentative="1">
+      <w:start w:val="1"/>
+      <w:numFmt w:val="bullet"/>
+      <w:lvlText w:val=""/>
+      <w:lvlJc w:val="left"/>
+      <w:pPr>
+        <w:ind w:left="5028" w:hanging="360"/>
+      </w:pPr>
+      <w:rPr>
+        <w:rFonts w:ascii="Wingdings" w:hAnsi="Wingdings" w:hint="default"/>
+      </w:rPr>
+    </w:lvl>
+    <w:lvl w:ilvl="6" w:tplc="04070001" w:tentative="1">
+      <w:start w:val="1"/>
+      <w:numFmt w:val="bullet"/>
+      <w:lvlText w:val=""/>
+      <w:lvlJc w:val="left"/>
+      <w:pPr>
+        <w:ind w:left="5748" w:hanging="360"/>
+      </w:pPr>
+      <w:rPr>
+        <w:rFonts w:ascii="Symbol" w:hAnsi="Symbol" w:hint="default"/>
+      </w:rPr>
+    </w:lvl>
+    <w:lvl w:ilvl="7" w:tplc="04070003" w:tentative="1">
+      <w:start w:val="1"/>
+      <w:numFmt w:val="bullet"/>
+      <w:lvlText w:val="o"/>
+      <w:lvlJc w:val="left"/>
+      <w:pPr>
+        <w:ind w:left="6468" w:hanging="360"/>
+      </w:pPr>
+      <w:rPr>
+        <w:rFonts w:ascii="Courier New" w:hAnsi="Courier New" w:cs="Courier New" w:hint="default"/>
+      </w:rPr>
+    </w:lvl>
+    <w:lvl w:ilvl="8" w:tplc="04070005" w:tentative="1">
+      <w:start w:val="1"/>
+      <w:numFmt w:val="bullet"/>
+      <w:lvlText w:val=""/>
+      <w:lvlJc w:val="left"/>
+      <w:pPr>
+        <w:ind w:left="7188" w:hanging="360"/>
+      </w:pPr>
+      <w:rPr>
+        <w:rFonts w:ascii="Wingdings" w:hAnsi="Wingdings" w:hint="default"/>
+      </w:rPr>
+    </w:lvl>
+  </w:abstractNum>
+  <w:abstractNum w:abstractNumId="6">
+    <w:nsid w:val="45866D44"/>
+    <w:multiLevelType w:val="hybridMultilevel"/>
+    <w:tmpl w:val="381ACDDC"/>
+    <w:lvl w:ilvl="0" w:tplc="04070001">
+      <w:start w:val="1"/>
+      <w:numFmt w:val="bullet"/>
+      <w:lvlText w:val=""/>
+      <w:lvlJc w:val="left"/>
+      <w:pPr>
+        <w:ind w:left="1440" w:hanging="360"/>
+      </w:pPr>
+      <w:rPr>
+        <w:rFonts w:ascii="Symbol" w:hAnsi="Symbol" w:hint="default"/>
+      </w:rPr>
+    </w:lvl>
+    <w:lvl w:ilvl="1" w:tplc="04070003" w:tentative="1">
+      <w:start w:val="1"/>
+      <w:numFmt w:val="bullet"/>
+      <w:lvlText w:val="o"/>
+      <w:lvlJc w:val="left"/>
+      <w:pPr>
+        <w:ind w:left="2160" w:hanging="360"/>
+      </w:pPr>
+      <w:rPr>
+        <w:rFonts w:ascii="Courier New" w:hAnsi="Courier New" w:cs="Courier New" w:hint="default"/>
+      </w:rPr>
+    </w:lvl>
+    <w:lvl w:ilvl="2" w:tplc="04070005" w:tentative="1">
+      <w:start w:val="1"/>
+      <w:numFmt w:val="bullet"/>
+      <w:lvlText w:val=""/>
+      <w:lvlJc w:val="left"/>
+      <w:pPr>
+        <w:ind w:left="2880" w:hanging="360"/>
+      </w:pPr>
+      <w:rPr>
+        <w:rFonts w:ascii="Wingdings" w:hAnsi="Wingdings" w:hint="default"/>
+      </w:rPr>
+    </w:lvl>
+    <w:lvl w:ilvl="3" w:tplc="04070001" w:tentative="1">
+      <w:start w:val="1"/>
+      <w:numFmt w:val="bullet"/>
+      <w:lvlText w:val=""/>
+      <w:lvlJc w:val="left"/>
+      <w:pPr>
+        <w:ind w:left="3600" w:hanging="360"/>
+      </w:pPr>
+      <w:rPr>
+        <w:rFonts w:ascii="Symbol" w:hAnsi="Symbol" w:hint="default"/>
+      </w:rPr>
+    </w:lvl>
+    <w:lvl w:ilvl="4" w:tplc="04070003" w:tentative="1">
+      <w:start w:val="1"/>
+      <w:numFmt w:val="bullet"/>
+      <w:lvlText w:val="o"/>
+      <w:lvlJc w:val="left"/>
+      <w:pPr>
+        <w:ind w:left="4320" w:hanging="360"/>
+      </w:pPr>
+      <w:rPr>
+        <w:rFonts w:ascii="Courier New" w:hAnsi="Courier New" w:cs="Courier New" w:hint="default"/>
+      </w:rPr>
+    </w:lvl>
+    <w:lvl w:ilvl="5" w:tplc="04070005" w:tentative="1">
+      <w:start w:val="1"/>
+      <w:numFmt w:val="bullet"/>
+      <w:lvlText w:val=""/>
+      <w:lvlJc w:val="left"/>
+      <w:pPr>
+        <w:ind w:left="5040" w:hanging="360"/>
+      </w:pPr>
+      <w:rPr>
+        <w:rFonts w:ascii="Wingdings" w:hAnsi="Wingdings" w:hint="default"/>
+      </w:rPr>
+    </w:lvl>
+    <w:lvl w:ilvl="6" w:tplc="04070001" w:tentative="1">
+      <w:start w:val="1"/>
+      <w:numFmt w:val="bullet"/>
+      <w:lvlText w:val=""/>
+      <w:lvlJc w:val="left"/>
+      <w:pPr>
+        <w:ind w:left="5760" w:hanging="360"/>
+      </w:pPr>
+      <w:rPr>
+        <w:rFonts w:ascii="Symbol" w:hAnsi="Symbol" w:hint="default"/>
+      </w:rPr>
+    </w:lvl>
+    <w:lvl w:ilvl="7" w:tplc="04070003" w:tentative="1">
+      <w:start w:val="1"/>
+      <w:numFmt w:val="bullet"/>
+      <w:lvlText w:val="o"/>
+      <w:lvlJc w:val="left"/>
+      <w:pPr>
+        <w:ind w:left="6480" w:hanging="360"/>
+      </w:pPr>
+      <w:rPr>
+        <w:rFonts w:ascii="Courier New" w:hAnsi="Courier New" w:cs="Courier New" w:hint="default"/>
+      </w:rPr>
+    </w:lvl>
+    <w:lvl w:ilvl="8" w:tplc="04070005" w:tentative="1">
+      <w:start w:val="1"/>
+      <w:numFmt w:val="bullet"/>
+      <w:lvlText w:val=""/>
+      <w:lvlJc w:val="left"/>
+      <w:pPr>
+        <w:ind w:left="7200" w:hanging="360"/>
+      </w:pPr>
+      <w:rPr>
+        <w:rFonts w:ascii="Wingdings" w:hAnsi="Wingdings" w:hint="default"/>
+      </w:rPr>
+    </w:lvl>
+  </w:abstractNum>
+  <w:abstractNum w:abstractNumId="7">
     <w:nsid w:val="48F34997"/>
     <w:multiLevelType w:val="hybridMultilevel"/>
     <w:tmpl w:val="E190F010"/>
@@ -5165,7 +7313,7 @@
       </w:pPr>
     </w:lvl>
   </w:abstractNum>
-  <w:abstractNum w:abstractNumId="4">
+  <w:abstractNum w:abstractNumId="8">
     <w:nsid w:val="6253469E"/>
     <w:multiLevelType w:val="hybridMultilevel"/>
     <w:tmpl w:val="3F086336"/>
@@ -5263,7 +7411,7 @@
       </w:pPr>
     </w:lvl>
   </w:abstractNum>
-  <w:abstractNum w:abstractNumId="5">
+  <w:abstractNum w:abstractNumId="9">
     <w:nsid w:val="69467258"/>
     <w:multiLevelType w:val="multilevel"/>
     <w:tmpl w:val="0407001F"/>
@@ -5353,19 +7501,31 @@
     <w:abstractNumId w:val="0"/>
   </w:num>
   <w:num w:numId="2">
-    <w:abstractNumId w:val="3"/>
+    <w:abstractNumId w:val="7"/>
   </w:num>
   <w:num w:numId="3">
-    <w:abstractNumId w:val="2"/>
+    <w:abstractNumId w:val="4"/>
   </w:num>
   <w:num w:numId="4">
-    <w:abstractNumId w:val="5"/>
+    <w:abstractNumId w:val="9"/>
   </w:num>
   <w:num w:numId="5">
-    <w:abstractNumId w:val="4"/>
+    <w:abstractNumId w:val="8"/>
   </w:num>
   <w:num w:numId="6">
     <w:abstractNumId w:val="1"/>
+  </w:num>
+  <w:num w:numId="7">
+    <w:abstractNumId w:val="2"/>
+  </w:num>
+  <w:num w:numId="8">
+    <w:abstractNumId w:val="5"/>
+  </w:num>
+  <w:num w:numId="9">
+    <w:abstractNumId w:val="3"/>
+  </w:num>
+  <w:num w:numId="10">
+    <w:abstractNumId w:val="6"/>
   </w:num>
 </w:numbering>
 </file>

</xml_diff>